<commit_message>
project_1 by wq detail design ver 1.0
</commit_message>
<xml_diff>
--- a/Documents/转账模块概要设计.docx
+++ b/Documents/转账模块概要设计.docx
@@ -1,6 +1,6 @@
 
 <file path=word/document.xml><?xml version="1.0" encoding="utf-8"?>
-<w:document xmlns:wpc="http://schemas.microsoft.com/office/word/2010/wordprocessingCanvas" xmlns:mc="http://schemas.openxmlformats.org/markup-compatibility/2006" xmlns:o="urn:schemas-microsoft-com:office:office" xmlns:r="http://schemas.openxmlformats.org/officeDocument/2006/relationships" xmlns:m="http://schemas.openxmlformats.org/officeDocument/2006/math" xmlns:v="urn:schemas-microsoft-com:vml" xmlns:wp14="http://schemas.microsoft.com/office/word/2010/wordprocessingDrawing" xmlns:wp="http://schemas.openxmlformats.org/drawingml/2006/wordprocessingDrawing" xmlns:w10="urn:schemas-microsoft-com:office:word" xmlns:w="http://schemas.openxmlformats.org/wordprocessingml/2006/main" xmlns:w14="http://schemas.microsoft.com/office/word/2010/wordml" xmlns:wpg="http://schemas.microsoft.com/office/word/2010/wordprocessingGroup" xmlns:wpi="http://schemas.microsoft.com/office/word/2010/wordprocessingInk" xmlns:wne="http://schemas.microsoft.com/office/word/2006/wordml" xmlns:wps="http://schemas.microsoft.com/office/word/2010/wordprocessingShape" mc:Ignorable="w14 wp14">
+<w:document xmlns:wpc="http://schemas.microsoft.com/office/word/2010/wordprocessingCanvas" xmlns:mc="http://schemas.openxmlformats.org/markup-compatibility/2006" xmlns:o="urn:schemas-microsoft-com:office:office" xmlns:r="http://schemas.openxmlformats.org/officeDocument/2006/relationships" xmlns:m="http://schemas.openxmlformats.org/officeDocument/2006/math" xmlns:v="urn:schemas-microsoft-com:vml" xmlns:wp14="http://schemas.microsoft.com/office/word/2010/wordprocessingDrawing" xmlns:wp="http://schemas.openxmlformats.org/drawingml/2006/wordprocessingDrawing" xmlns:w10="urn:schemas-microsoft-com:office:word" xmlns:w="http://schemas.openxmlformats.org/wordprocessingml/2006/main" xmlns:w14="http://schemas.microsoft.com/office/word/2010/wordml" xmlns:w15="http://schemas.microsoft.com/office/word/2012/wordml" xmlns:wpg="http://schemas.microsoft.com/office/word/2010/wordprocessingGroup" xmlns:wpi="http://schemas.microsoft.com/office/word/2010/wordprocessingInk" xmlns:wne="http://schemas.microsoft.com/office/word/2006/wordml" xmlns:wps="http://schemas.microsoft.com/office/word/2010/wordprocessingShape" mc:Ignorable="w14 w15 wp14">
   <w:body>
     <w:p>
       <w:pPr>
@@ -141,8 +141,6 @@
         </w:rPr>
         <w:t>转账模块</w:t>
       </w:r>
-      <w:bookmarkStart w:id="0" w:name="_GoBack"/>
-      <w:bookmarkEnd w:id="0"/>
     </w:p>
     <w:p>
       <w:pPr>
@@ -204,10 +202,10 @@
             <v:path o:extrusionok="f" gradientshapeok="t" o:connecttype="rect"/>
             <o:lock v:ext="edit" aspectratio="t"/>
           </v:shapetype>
-          <v:shape id="_x0000_i1025" type="#_x0000_t75" style="width:454.05pt;height:162.25pt" o:ole="">
-            <v:imagedata r:id="rId8" o:title=""/>
+          <v:shape id="_x0000_i1025" type="#_x0000_t75" style="width:453.75pt;height:162.35pt" o:ole="">
+            <v:imagedata r:id="rId7" o:title=""/>
           </v:shape>
-          <o:OLEObject Type="Embed" ProgID="Visio.Drawing.15" ShapeID="_x0000_i1025" DrawAspect="Content" ObjectID="_1493069158" r:id="rId9"/>
+          <o:OLEObject Type="Embed" ProgID="Visio.Drawing.15" ShapeID="_x0000_i1025" DrawAspect="Content" ObjectID="_1493237978" r:id="rId8"/>
         </w:object>
       </w:r>
     </w:p>
@@ -251,10 +249,10 @@
       </w:pPr>
       <w:r>
         <w:object w:dxaOrig="10891" w:dyaOrig="8789">
-          <v:shape id="_x0000_i1026" type="#_x0000_t75" style="width:461pt;height:372.35pt" o:ole="">
-            <v:imagedata r:id="rId10" o:title=""/>
+          <v:shape id="_x0000_i1026" type="#_x0000_t75" style="width:461.2pt;height:372.9pt" o:ole="">
+            <v:imagedata r:id="rId9" o:title=""/>
           </v:shape>
-          <o:OLEObject Type="Embed" ProgID="Visio.Drawing.11" ShapeID="_x0000_i1026" DrawAspect="Content" ObjectID="_1493069159" r:id="rId11"/>
+          <o:OLEObject Type="Embed" ProgID="Visio.Drawing.11" ShapeID="_x0000_i1026" DrawAspect="Content" ObjectID="_1493237979" r:id="rId10"/>
         </w:object>
       </w:r>
     </w:p>
@@ -370,10 +368,10 @@
       </w:pPr>
       <w:r>
         <w:object w:dxaOrig="15390" w:dyaOrig="5475">
-          <v:shape id="_x0000_i1027" type="#_x0000_t75" style="width:383.1pt;height:268.65pt" o:ole="">
-            <v:imagedata r:id="rId8" o:title="" cropright="32246f"/>
+          <v:shape id="_x0000_i1027" type="#_x0000_t75" style="width:383.1pt;height:269pt" o:ole="">
+            <v:imagedata r:id="rId7" o:title="" cropright="32246f"/>
           </v:shape>
-          <o:OLEObject Type="Embed" ProgID="Visio.Drawing.15" ShapeID="_x0000_i1027" DrawAspect="Content" ObjectID="_1493069160" r:id="rId12"/>
+          <o:OLEObject Type="Embed" ProgID="Visio.Drawing.15" ShapeID="_x0000_i1027" DrawAspect="Content" ObjectID="_1493237980" r:id="rId11"/>
         </w:object>
       </w:r>
     </w:p>
@@ -409,18 +407,16 @@
       </w:pPr>
       <w:r>
         <w:object w:dxaOrig="5718" w:dyaOrig="7654">
-          <v:shape id="_x0000_i1028" type="#_x0000_t75" style="width:285.85pt;height:382.55pt" o:ole="">
-            <v:imagedata r:id="rId13" o:title=""/>
+          <v:shape id="_x0000_i1028" type="#_x0000_t75" style="width:285.3pt;height:382.4pt" o:ole="">
+            <v:imagedata r:id="rId12" o:title=""/>
           </v:shape>
-          <o:OLEObject Type="Embed" ProgID="Visio.Drawing.11" ShapeID="_x0000_i1028" DrawAspect="Content" ObjectID="_1493069161" r:id="rId14"/>
+          <o:OLEObject Type="Embed" ProgID="Visio.Drawing.11" ShapeID="_x0000_i1028" DrawAspect="Content" ObjectID="_1493237981" r:id="rId13"/>
         </w:object>
       </w:r>
     </w:p>
     <w:p>
       <w:pPr>
-        <w:pStyle w:val="a5"/>
         <w:widowControl/>
-        <w:ind w:left="900" w:firstLineChars="0" w:firstLine="615"/>
       </w:pPr>
       <w:r>
         <w:rPr>
@@ -1076,10 +1072,10 @@
       </w:pPr>
       <w:r>
         <w:object w:dxaOrig="15390" w:dyaOrig="5475">
-          <v:shape id="_x0000_i1029" type="#_x0000_t75" style="width:317pt;height:320.8pt" o:ole="">
-            <v:imagedata r:id="rId8" o:title="" cropleft="33580f" cropright="8774f"/>
+          <v:shape id="_x0000_i1029" type="#_x0000_t75" style="width:317.2pt;height:320.6pt" o:ole="">
+            <v:imagedata r:id="rId7" o:title="" cropleft="33580f" cropright="8774f"/>
           </v:shape>
-          <o:OLEObject Type="Embed" ProgID="Visio.Drawing.15" ShapeID="_x0000_i1029" DrawAspect="Content" ObjectID="_1493069162" r:id="rId15"/>
+          <o:OLEObject Type="Embed" ProgID="Visio.Drawing.15" ShapeID="_x0000_i1029" DrawAspect="Content" ObjectID="_1493237982" r:id="rId14"/>
         </w:object>
       </w:r>
     </w:p>
@@ -1116,10 +1112,10 @@
       </w:pPr>
       <w:r>
         <w:object w:dxaOrig="3680" w:dyaOrig="6250">
-          <v:shape id="_x0000_i1030" type="#_x0000_t75" style="width:183.75pt;height:312.7pt" o:ole="">
-            <v:imagedata r:id="rId16" o:title=""/>
+          <v:shape id="_x0000_i1030" type="#_x0000_t75" style="width:183.4pt;height:313.15pt" o:ole="">
+            <v:imagedata r:id="rId15" o:title=""/>
           </v:shape>
-          <o:OLEObject Type="Embed" ProgID="Visio.Drawing.11" ShapeID="_x0000_i1030" DrawAspect="Content" ObjectID="_1493069163" r:id="rId17"/>
+          <o:OLEObject Type="Embed" ProgID="Visio.Drawing.11" ShapeID="_x0000_i1030" DrawAspect="Content" ObjectID="_1493237983" r:id="rId16"/>
         </w:object>
       </w:r>
     </w:p>
@@ -1725,10 +1721,10 @@
       </w:pPr>
       <w:r>
         <w:object w:dxaOrig="15390" w:dyaOrig="5475">
-          <v:shape id="_x0000_i1031" type="#_x0000_t75" style="width:199.35pt;height:204.7pt" o:ole="">
-            <v:imagedata r:id="rId8" o:title="" croptop="21845f" cropbottom="18811f" cropleft="56870f"/>
+          <v:shape id="_x0000_i1031" type="#_x0000_t75" style="width:199pt;height:204.45pt" o:ole="">
+            <v:imagedata r:id="rId7" o:title="" croptop="21845f" cropbottom="18811f" cropleft="56870f"/>
           </v:shape>
-          <o:OLEObject Type="Embed" ProgID="Visio.Drawing.15" ShapeID="_x0000_i1031" DrawAspect="Content" ObjectID="_1493069164" r:id="rId18"/>
+          <o:OLEObject Type="Embed" ProgID="Visio.Drawing.15" ShapeID="_x0000_i1031" DrawAspect="Content" ObjectID="_1493237984" r:id="rId17"/>
         </w:object>
       </w:r>
     </w:p>
@@ -1756,10 +1752,10 @@
       </w:pPr>
       <w:r>
         <w:object w:dxaOrig="1331" w:dyaOrig="1785">
-          <v:shape id="_x0000_i1032" type="#_x0000_t75" style="width:113.35pt;height:151.5pt" o:ole="">
-            <v:imagedata r:id="rId19" o:title=""/>
+          <v:shape id="_x0000_i1032" type="#_x0000_t75" style="width:113.45pt;height:151.45pt" o:ole="">
+            <v:imagedata r:id="rId18" o:title=""/>
           </v:shape>
-          <o:OLEObject Type="Embed" ProgID="Visio.Drawing.11" ShapeID="_x0000_i1032" DrawAspect="Content" ObjectID="_1493069165" r:id="rId20"/>
+          <o:OLEObject Type="Embed" ProgID="Visio.Drawing.11" ShapeID="_x0000_i1032" DrawAspect="Content" ObjectID="_1493237985" r:id="rId19"/>
         </w:object>
       </w:r>
     </w:p>
@@ -1959,13 +1955,15 @@
         <w:ind w:left="0"/>
       </w:pPr>
       <w:r>
-        <w:object w:dxaOrig="8774" w:dyaOrig="6906">
-          <v:shape id="_x0000_i1033" type="#_x0000_t75" style="width:414.8pt;height:326.7pt" o:ole="">
-            <v:imagedata r:id="rId21" o:title=""/>
+        <w:object w:dxaOrig="7935" w:dyaOrig="6540">
+          <v:shape id="_x0000_i1033" type="#_x0000_t75" style="width:396.7pt;height:326.7pt" o:ole="">
+            <v:imagedata r:id="rId20" o:title=""/>
           </v:shape>
-          <o:OLEObject Type="Embed" ProgID="Visio.Drawing.11" ShapeID="_x0000_i1033" DrawAspect="Content" ObjectID="_1493069166" r:id="rId22"/>
+          <o:OLEObject Type="Embed" ProgID="Visio.Drawing.15" ShapeID="_x0000_i1033" DrawAspect="Content" ObjectID="_1493237986" r:id="rId21"/>
         </w:object>
       </w:r>
+      <w:bookmarkStart w:id="0" w:name="_GoBack"/>
+      <w:bookmarkEnd w:id="0"/>
     </w:p>
     <w:sectPr>
       <w:pgSz w:w="11906" w:h="16838"/>
@@ -1978,7 +1976,7 @@
 </file>
 
 <file path=word/endnotes.xml><?xml version="1.0" encoding="utf-8"?>
-<w:endnotes xmlns:wpc="http://schemas.microsoft.com/office/word/2010/wordprocessingCanvas" xmlns:mc="http://schemas.openxmlformats.org/markup-compatibility/2006" xmlns:o="urn:schemas-microsoft-com:office:office" xmlns:r="http://schemas.openxmlformats.org/officeDocument/2006/relationships" xmlns:m="http://schemas.openxmlformats.org/officeDocument/2006/math" xmlns:v="urn:schemas-microsoft-com:vml" xmlns:wp14="http://schemas.microsoft.com/office/word/2010/wordprocessingDrawing" xmlns:wp="http://schemas.openxmlformats.org/drawingml/2006/wordprocessingDrawing" xmlns:w10="urn:schemas-microsoft-com:office:word" xmlns:w="http://schemas.openxmlformats.org/wordprocessingml/2006/main" xmlns:w14="http://schemas.microsoft.com/office/word/2010/wordml" xmlns:wpg="http://schemas.microsoft.com/office/word/2010/wordprocessingGroup" xmlns:wpi="http://schemas.microsoft.com/office/word/2010/wordprocessingInk" xmlns:wne="http://schemas.microsoft.com/office/word/2006/wordml" xmlns:wps="http://schemas.microsoft.com/office/word/2010/wordprocessingShape" mc:Ignorable="w14 wp14">
+<w:endnotes xmlns:wpc="http://schemas.microsoft.com/office/word/2010/wordprocessingCanvas" xmlns:mc="http://schemas.openxmlformats.org/markup-compatibility/2006" xmlns:o="urn:schemas-microsoft-com:office:office" xmlns:r="http://schemas.openxmlformats.org/officeDocument/2006/relationships" xmlns:m="http://schemas.openxmlformats.org/officeDocument/2006/math" xmlns:v="urn:schemas-microsoft-com:vml" xmlns:wp14="http://schemas.microsoft.com/office/word/2010/wordprocessingDrawing" xmlns:wp="http://schemas.openxmlformats.org/drawingml/2006/wordprocessingDrawing" xmlns:w10="urn:schemas-microsoft-com:office:word" xmlns:w="http://schemas.openxmlformats.org/wordprocessingml/2006/main" xmlns:w14="http://schemas.microsoft.com/office/word/2010/wordml" xmlns:w15="http://schemas.microsoft.com/office/word/2012/wordml" xmlns:wpg="http://schemas.microsoft.com/office/word/2010/wordprocessingGroup" xmlns:wpi="http://schemas.microsoft.com/office/word/2010/wordprocessingInk" xmlns:wne="http://schemas.microsoft.com/office/word/2006/wordml" xmlns:wps="http://schemas.microsoft.com/office/word/2010/wordprocessingShape" mc:Ignorable="w14 w15 wp14">
   <w:endnote w:type="separator" w:id="-1">
     <w:p>
       <w:r>
@@ -1997,7 +1995,7 @@
 </file>
 
 <file path=word/footnotes.xml><?xml version="1.0" encoding="utf-8"?>
-<w:footnotes xmlns:wpc="http://schemas.microsoft.com/office/word/2010/wordprocessingCanvas" xmlns:mc="http://schemas.openxmlformats.org/markup-compatibility/2006" xmlns:o="urn:schemas-microsoft-com:office:office" xmlns:r="http://schemas.openxmlformats.org/officeDocument/2006/relationships" xmlns:m="http://schemas.openxmlformats.org/officeDocument/2006/math" xmlns:v="urn:schemas-microsoft-com:vml" xmlns:wp14="http://schemas.microsoft.com/office/word/2010/wordprocessingDrawing" xmlns:wp="http://schemas.openxmlformats.org/drawingml/2006/wordprocessingDrawing" xmlns:w10="urn:schemas-microsoft-com:office:word" xmlns:w="http://schemas.openxmlformats.org/wordprocessingml/2006/main" xmlns:w14="http://schemas.microsoft.com/office/word/2010/wordml" xmlns:wpg="http://schemas.microsoft.com/office/word/2010/wordprocessingGroup" xmlns:wpi="http://schemas.microsoft.com/office/word/2010/wordprocessingInk" xmlns:wne="http://schemas.microsoft.com/office/word/2006/wordml" xmlns:wps="http://schemas.microsoft.com/office/word/2010/wordprocessingShape" mc:Ignorable="w14 wp14">
+<w:footnotes xmlns:wpc="http://schemas.microsoft.com/office/word/2010/wordprocessingCanvas" xmlns:mc="http://schemas.openxmlformats.org/markup-compatibility/2006" xmlns:o="urn:schemas-microsoft-com:office:office" xmlns:r="http://schemas.openxmlformats.org/officeDocument/2006/relationships" xmlns:m="http://schemas.openxmlformats.org/officeDocument/2006/math" xmlns:v="urn:schemas-microsoft-com:vml" xmlns:wp14="http://schemas.microsoft.com/office/word/2010/wordprocessingDrawing" xmlns:wp="http://schemas.openxmlformats.org/drawingml/2006/wordprocessingDrawing" xmlns:w10="urn:schemas-microsoft-com:office:word" xmlns:w="http://schemas.openxmlformats.org/wordprocessingml/2006/main" xmlns:w14="http://schemas.microsoft.com/office/word/2010/wordml" xmlns:w15="http://schemas.microsoft.com/office/word/2012/wordml" xmlns:wpg="http://schemas.microsoft.com/office/word/2010/wordprocessingGroup" xmlns:wpi="http://schemas.microsoft.com/office/word/2010/wordprocessingInk" xmlns:wne="http://schemas.microsoft.com/office/word/2006/wordml" xmlns:wps="http://schemas.microsoft.com/office/word/2010/wordprocessingShape" mc:Ignorable="w14 w15 wp14">
   <w:footnote w:type="separator" w:id="-1">
     <w:p>
       <w:r>
@@ -2016,7 +2014,7 @@
 </file>
 
 <file path=word/numbering.xml><?xml version="1.0" encoding="utf-8"?>
-<w:numbering xmlns:wpc="http://schemas.microsoft.com/office/word/2010/wordprocessingCanvas" xmlns:mc="http://schemas.openxmlformats.org/markup-compatibility/2006" xmlns:o="urn:schemas-microsoft-com:office:office" xmlns:r="http://schemas.openxmlformats.org/officeDocument/2006/relationships" xmlns:m="http://schemas.openxmlformats.org/officeDocument/2006/math" xmlns:v="urn:schemas-microsoft-com:vml" xmlns:wp14="http://schemas.microsoft.com/office/word/2010/wordprocessingDrawing" xmlns:wp="http://schemas.openxmlformats.org/drawingml/2006/wordprocessingDrawing" xmlns:w10="urn:schemas-microsoft-com:office:word" xmlns:w="http://schemas.openxmlformats.org/wordprocessingml/2006/main" xmlns:w14="http://schemas.microsoft.com/office/word/2010/wordml" xmlns:wpg="http://schemas.microsoft.com/office/word/2010/wordprocessingGroup" xmlns:wpi="http://schemas.microsoft.com/office/word/2010/wordprocessingInk" xmlns:wne="http://schemas.microsoft.com/office/word/2006/wordml" xmlns:wps="http://schemas.microsoft.com/office/word/2010/wordprocessingShape" mc:Ignorable="w14 wp14">
+<w:numbering xmlns:wpc="http://schemas.microsoft.com/office/word/2010/wordprocessingCanvas" xmlns:mc="http://schemas.openxmlformats.org/markup-compatibility/2006" xmlns:o="urn:schemas-microsoft-com:office:office" xmlns:r="http://schemas.openxmlformats.org/officeDocument/2006/relationships" xmlns:m="http://schemas.openxmlformats.org/officeDocument/2006/math" xmlns:v="urn:schemas-microsoft-com:vml" xmlns:wp14="http://schemas.microsoft.com/office/word/2010/wordprocessingDrawing" xmlns:wp="http://schemas.openxmlformats.org/drawingml/2006/wordprocessingDrawing" xmlns:w10="urn:schemas-microsoft-com:office:word" xmlns:w="http://schemas.openxmlformats.org/wordprocessingml/2006/main" xmlns:w14="http://schemas.microsoft.com/office/word/2010/wordml" xmlns:w15="http://schemas.microsoft.com/office/word/2012/wordml" xmlns:wpg="http://schemas.microsoft.com/office/word/2010/wordprocessingGroup" xmlns:wpi="http://schemas.microsoft.com/office/word/2010/wordprocessingInk" xmlns:wne="http://schemas.microsoft.com/office/word/2006/wordml" xmlns:wps="http://schemas.microsoft.com/office/word/2010/wordprocessingShape" mc:Ignorable="w14 w15 wp14">
   <w:abstractNum w:abstractNumId="0">
     <w:nsid w:val="3F1C62F3"/>
     <w:multiLevelType w:val="hybridMultilevel"/>
@@ -2114,7 +2112,7 @@
 </file>
 
 <file path=word/styles.xml><?xml version="1.0" encoding="utf-8"?>
-<w:styles xmlns:mc="http://schemas.openxmlformats.org/markup-compatibility/2006" xmlns:r="http://schemas.openxmlformats.org/officeDocument/2006/relationships" xmlns:w="http://schemas.openxmlformats.org/wordprocessingml/2006/main" xmlns:w14="http://schemas.microsoft.com/office/word/2010/wordml" mc:Ignorable="w14">
+<w:styles xmlns:mc="http://schemas.openxmlformats.org/markup-compatibility/2006" xmlns:r="http://schemas.openxmlformats.org/officeDocument/2006/relationships" xmlns:w="http://schemas.openxmlformats.org/wordprocessingml/2006/main" xmlns:w14="http://schemas.microsoft.com/office/word/2010/wordml" xmlns:w15="http://schemas.microsoft.com/office/word/2012/wordml" mc:Ignorable="w14 w15">
   <w:docDefaults>
     <w:rPrDefault>
       <w:rPr>
@@ -2127,533 +2125,378 @@
     </w:rPrDefault>
     <w:pPrDefault/>
   </w:docDefaults>
-  <w:latentStyles w:defLockedState="0" w:defUIPriority="99" w:defSemiHidden="1" w:defUnhideWhenUsed="1" w:defQFormat="0" w:count="267">
-    <w:lsdException w:name="Normal" w:semiHidden="0" w:uiPriority="0" w:unhideWhenUsed="0" w:qFormat="1"/>
-    <w:lsdException w:name="heading 1" w:semiHidden="0" w:uiPriority="9" w:unhideWhenUsed="0" w:qFormat="1"/>
-    <w:lsdException w:name="heading 2" w:uiPriority="9" w:qFormat="1"/>
-    <w:lsdException w:name="heading 3" w:uiPriority="9" w:qFormat="1"/>
-    <w:lsdException w:name="heading 4" w:uiPriority="9" w:qFormat="1"/>
-    <w:lsdException w:name="heading 5" w:uiPriority="9" w:qFormat="1"/>
-    <w:lsdException w:name="heading 6" w:uiPriority="9" w:qFormat="1"/>
-    <w:lsdException w:name="heading 7" w:uiPriority="9" w:qFormat="1"/>
-    <w:lsdException w:name="heading 8" w:uiPriority="9" w:qFormat="1"/>
-    <w:lsdException w:name="heading 9" w:uiPriority="9" w:qFormat="1"/>
-    <w:lsdException w:name="toc 1" w:uiPriority="39"/>
-    <w:lsdException w:name="toc 2" w:uiPriority="39"/>
-    <w:lsdException w:name="toc 3" w:uiPriority="39"/>
-    <w:lsdException w:name="toc 4" w:uiPriority="39"/>
-    <w:lsdException w:name="toc 5" w:uiPriority="39"/>
-    <w:lsdException w:name="toc 6" w:uiPriority="39"/>
-    <w:lsdException w:name="toc 7" w:uiPriority="39"/>
-    <w:lsdException w:name="toc 8" w:uiPriority="39"/>
-    <w:lsdException w:name="toc 9" w:uiPriority="39"/>
-    <w:lsdException w:name="caption" w:uiPriority="35" w:qFormat="1"/>
-    <w:lsdException w:name="Title" w:semiHidden="0" w:uiPriority="10" w:unhideWhenUsed="0" w:qFormat="1"/>
-    <w:lsdException w:name="Default Paragraph Font" w:uiPriority="1"/>
-    <w:lsdException w:name="Subtitle" w:semiHidden="0" w:uiPriority="11" w:unhideWhenUsed="0" w:qFormat="1"/>
-    <w:lsdException w:name="Strong" w:semiHidden="0" w:uiPriority="22" w:unhideWhenUsed="0" w:qFormat="1"/>
-    <w:lsdException w:name="Emphasis" w:semiHidden="0" w:uiPriority="20" w:unhideWhenUsed="0" w:qFormat="1"/>
-    <w:lsdException w:name="Table Grid" w:semiHidden="0" w:uiPriority="39" w:unhideWhenUsed="0"/>
-    <w:lsdException w:name="Placeholder Text" w:unhideWhenUsed="0"/>
-    <w:lsdException w:name="No Spacing" w:semiHidden="0" w:uiPriority="1" w:unhideWhenUsed="0" w:qFormat="1"/>
-    <w:lsdException w:name="Light Shading" w:semiHidden="0" w:uiPriority="60" w:unhideWhenUsed="0"/>
-    <w:lsdException w:name="Light List" w:semiHidden="0" w:uiPriority="61" w:unhideWhenUsed="0"/>
-    <w:lsdException w:name="Light Grid" w:semiHidden="0" w:uiPriority="62" w:unhideWhenUsed="0"/>
-    <w:lsdException w:name="Medium Shading 1" w:semiHidden="0" w:uiPriority="63" w:unhideWhenUsed="0"/>
-    <w:lsdException w:name="Medium Shading 2" w:semiHidden="0" w:uiPriority="64" w:unhideWhenUsed="0"/>
-    <w:lsdException w:name="Medium List 1" w:semiHidden="0" w:uiPriority="65" w:unhideWhenUsed="0"/>
-    <w:lsdException w:name="Medium List 2" w:semiHidden="0" w:uiPriority="66" w:unhideWhenUsed="0"/>
-    <w:lsdException w:name="Medium Grid 1" w:semiHidden="0" w:uiPriority="67" w:unhideWhenUsed="0"/>
-    <w:lsdException w:name="Medium Grid 2" w:semiHidden="0" w:uiPriority="68" w:unhideWhenUsed="0"/>
-    <w:lsdException w:name="Medium Grid 3" w:semiHidden="0" w:uiPriority="69" w:unhideWhenUsed="0"/>
-    <w:lsdException w:name="Dark List" w:semiHidden="0" w:uiPriority="70" w:unhideWhenUsed="0"/>
-    <w:lsdException w:name="Colorful Shading" w:semiHidden="0" w:uiPriority="71" w:unhideWhenUsed="0"/>
-    <w:lsdException w:name="Colorful List" w:semiHidden="0" w:uiPriority="72" w:unhideWhenUsed="0"/>
-    <w:lsdException w:name="Colorful Grid" w:semiHidden="0" w:uiPriority="73" w:unhideWhenUsed="0"/>
-    <w:lsdException w:name="Light Shading Accent 1" w:semiHidden="0" w:uiPriority="60" w:unhideWhenUsed="0"/>
-    <w:lsdException w:name="Light List Accent 1" w:semiHidden="0" w:uiPriority="61" w:unhideWhenUsed="0"/>
-    <w:lsdException w:name="Light Grid Accent 1" w:semiHidden="0" w:uiPriority="62" w:unhideWhenUsed="0"/>
-    <w:lsdException w:name="Medium Shading 1 Accent 1" w:semiHidden="0" w:uiPriority="63" w:unhideWhenUsed="0"/>
-    <w:lsdException w:name="Medium Shading 2 Accent 1" w:semiHidden="0" w:uiPriority="64" w:unhideWhenUsed="0"/>
-    <w:lsdException w:name="Medium List 1 Accent 1" w:semiHidden="0" w:uiPriority="65" w:unhideWhenUsed="0"/>
-    <w:lsdException w:name="Revision" w:unhideWhenUsed="0"/>
-    <w:lsdException w:name="List Paragraph" w:semiHidden="0" w:uiPriority="34" w:unhideWhenUsed="0" w:qFormat="1"/>
-    <w:lsdException w:name="Quote" w:semiHidden="0" w:uiPriority="29" w:unhideWhenUsed="0" w:qFormat="1"/>
-    <w:lsdException w:name="Intense Quote" w:semiHidden="0" w:uiPriority="30" w:unhideWhenUsed="0" w:qFormat="1"/>
-    <w:lsdException w:name="Medium List 2 Accent 1" w:semiHidden="0" w:uiPriority="66" w:unhideWhenUsed="0"/>
-    <w:lsdException w:name="Medium Grid 1 Accent 1" w:semiHidden="0" w:uiPriority="67" w:unhideWhenUsed="0"/>
-    <w:lsdException w:name="Medium Grid 2 Accent 1" w:semiHidden="0" w:uiPriority="68" w:unhideWhenUsed="0"/>
-    <w:lsdException w:name="Medium Grid 3 Accent 1" w:semiHidden="0" w:uiPriority="69" w:unhideWhenUsed="0"/>
-    <w:lsdException w:name="Dark List Accent 1" w:semiHidden="0" w:uiPriority="70" w:unhideWhenUsed="0"/>
-    <w:lsdException w:name="Colorful Shading Accent 1" w:semiHidden="0" w:uiPriority="71" w:unhideWhenUsed="0"/>
-    <w:lsdException w:name="Colorful List Accent 1" w:semiHidden="0" w:uiPriority="72" w:unhideWhenUsed="0"/>
-    <w:lsdException w:name="Colorful Grid Accent 1" w:semiHidden="0" w:uiPriority="73" w:unhideWhenUsed="0"/>
-    <w:lsdException w:name="Light Shading Accent 2" w:semiHidden="0" w:uiPriority="60" w:unhideWhenUsed="0"/>
-    <w:lsdException w:name="Light List Accent 2" w:semiHidden="0" w:uiPriority="61" w:unhideWhenUsed="0"/>
-    <w:lsdException w:name="Light Grid Accent 2" w:semiHidden="0" w:uiPriority="62" w:unhideWhenUsed="0"/>
-    <w:lsdException w:name="Medium Shading 1 Accent 2" w:semiHidden="0" w:uiPriority="63" w:unhideWhenUsed="0"/>
-    <w:lsdException w:name="Medium Shading 2 Accent 2" w:semiHidden="0" w:uiPriority="64" w:unhideWhenUsed="0"/>
-    <w:lsdException w:name="Medium List 1 Accent 2" w:semiHidden="0" w:uiPriority="65" w:unhideWhenUsed="0"/>
-    <w:lsdException w:name="Medium List 2 Accent 2" w:semiHidden="0" w:uiPriority="66" w:unhideWhenUsed="0"/>
-    <w:lsdException w:name="Medium Grid 1 Accent 2" w:semiHidden="0" w:uiPriority="67" w:unhideWhenUsed="0"/>
-    <w:lsdException w:name="Medium Grid 2 Accent 2" w:semiHidden="0" w:uiPriority="68" w:unhideWhenUsed="0"/>
-    <w:lsdException w:name="Medium Grid 3 Accent 2" w:semiHidden="0" w:uiPriority="69" w:unhideWhenUsed="0"/>
-    <w:lsdException w:name="Dark List Accent 2" w:semiHidden="0" w:uiPriority="70" w:unhideWhenUsed="0"/>
-    <w:lsdException w:name="Colorful Shading Accent 2" w:semiHidden="0" w:uiPriority="71" w:unhideWhenUsed="0"/>
-    <w:lsdException w:name="Colorful List Accent 2" w:semiHidden="0" w:uiPriority="72" w:unhideWhenUsed="0"/>
-    <w:lsdException w:name="Colorful Grid Accent 2" w:semiHidden="0" w:uiPriority="73" w:unhideWhenUsed="0"/>
-    <w:lsdException w:name="Light Shading Accent 3" w:semiHidden="0" w:uiPriority="60" w:unhideWhenUsed="0"/>
-    <w:lsdException w:name="Light List Accent 3" w:semiHidden="0" w:uiPriority="61" w:unhideWhenUsed="0"/>
-    <w:lsdException w:name="Light Grid Accent 3" w:semiHidden="0" w:uiPriority="62" w:unhideWhenUsed="0"/>
-    <w:lsdException w:name="Medium Shading 1 Accent 3" w:semiHidden="0" w:uiPriority="63" w:unhideWhenUsed="0"/>
-    <w:lsdException w:name="Medium Shading 2 Accent 3" w:semiHidden="0" w:uiPriority="64" w:unhideWhenUsed="0"/>
-    <w:lsdException w:name="Medium List 1 Accent 3" w:semiHidden="0" w:uiPriority="65" w:unhideWhenUsed="0"/>
-    <w:lsdException w:name="Medium List 2 Accent 3" w:semiHidden="0" w:uiPriority="66" w:unhideWhenUsed="0"/>
-    <w:lsdException w:name="Medium Grid 1 Accent 3" w:semiHidden="0" w:uiPriority="67" w:unhideWhenUsed="0"/>
-    <w:lsdException w:name="Medium Grid 2 Accent 3" w:semiHidden="0" w:uiPriority="68" w:unhideWhenUsed="0"/>
-    <w:lsdException w:name="Medium Grid 3 Accent 3" w:semiHidden="0" w:uiPriority="69" w:unhideWhenUsed="0"/>
-    <w:lsdException w:name="Dark List Accent 3" w:semiHidden="0" w:uiPriority="70" w:unhideWhenUsed="0"/>
-    <w:lsdException w:name="Colorful Shading Accent 3" w:semiHidden="0" w:uiPriority="71" w:unhideWhenUsed="0"/>
-    <w:lsdException w:name="Colorful List Accent 3" w:semiHidden="0" w:uiPriority="72" w:unhideWhenUsed="0"/>
-    <w:lsdException w:name="Colorful Grid Accent 3" w:semiHidden="0" w:uiPriority="73" w:unhideWhenUsed="0"/>
-    <w:lsdException w:name="Light Shading Accent 4" w:semiHidden="0" w:uiPriority="60" w:unhideWhenUsed="0"/>
-    <w:lsdException w:name="Light List Accent 4" w:semiHidden="0" w:uiPriority="61" w:unhideWhenUsed="0"/>
-    <w:lsdException w:name="Light Grid Accent 4" w:semiHidden="0" w:uiPriority="62" w:unhideWhenUsed="0"/>
-    <w:lsdException w:name="Medium Shading 1 Accent 4" w:semiHidden="0" w:uiPriority="63" w:unhideWhenUsed="0"/>
-    <w:lsdException w:name="Medium Shading 2 Accent 4" w:semiHidden="0" w:uiPriority="64" w:unhideWhenUsed="0"/>
-    <w:lsdException w:name="Medium List 1 Accent 4" w:semiHidden="0" w:uiPriority="65" w:unhideWhenUsed="0"/>
-    <w:lsdException w:name="Medium List 2 Accent 4" w:semiHidden="0" w:uiPriority="66" w:unhideWhenUsed="0"/>
-    <w:lsdException w:name="Medium Grid 1 Accent 4" w:semiHidden="0" w:uiPriority="67" w:unhideWhenUsed="0"/>
-    <w:lsdException w:name="Medium Grid 2 Accent 4" w:semiHidden="0" w:uiPriority="68" w:unhideWhenUsed="0"/>
-    <w:lsdException w:name="Medium Grid 3 Accent 4" w:semiHidden="0" w:uiPriority="69" w:unhideWhenUsed="0"/>
-    <w:lsdException w:name="Dark List Accent 4" w:semiHidden="0" w:uiPriority="70" w:unhideWhenUsed="0"/>
-    <w:lsdException w:name="Colorful Shading Accent 4" w:semiHidden="0" w:uiPriority="71" w:unhideWhenUsed="0"/>
-    <w:lsdException w:name="Colorful List Accent 4" w:semiHidden="0" w:uiPriority="72" w:unhideWhenUsed="0"/>
-    <w:lsdException w:name="Colorful Grid Accent 4" w:semiHidden="0" w:uiPriority="73" w:unhideWhenUsed="0"/>
-    <w:lsdException w:name="Light Shading Accent 5" w:semiHidden="0" w:uiPriority="60" w:unhideWhenUsed="0"/>
-    <w:lsdException w:name="Light List Accent 5" w:semiHidden="0" w:uiPriority="61" w:unhideWhenUsed="0"/>
-    <w:lsdException w:name="Light Grid Accent 5" w:semiHidden="0" w:uiPriority="62" w:unhideWhenUsed="0"/>
-    <w:lsdException w:name="Medium Shading 1 Accent 5" w:semiHidden="0" w:uiPriority="63" w:unhideWhenUsed="0"/>
-    <w:lsdException w:name="Medium Shading 2 Accent 5" w:semiHidden="0" w:uiPriority="64" w:unhideWhenUsed="0"/>
-    <w:lsdException w:name="Medium List 1 Accent 5" w:semiHidden="0" w:uiPriority="65" w:unhideWhenUsed="0"/>
-    <w:lsdException w:name="Medium List 2 Accent 5" w:semiHidden="0" w:uiPriority="66" w:unhideWhenUsed="0"/>
-    <w:lsdException w:name="Medium Grid 1 Accent 5" w:semiHidden="0" w:uiPriority="67" w:unhideWhenUsed="0"/>
-    <w:lsdException w:name="Medium Grid 2 Accent 5" w:semiHidden="0" w:uiPriority="68" w:unhideWhenUsed="0"/>
-    <w:lsdException w:name="Medium Grid 3 Accent 5" w:semiHidden="0" w:uiPriority="69" w:unhideWhenUsed="0"/>
-    <w:lsdException w:name="Dark List Accent 5" w:semiHidden="0" w:uiPriority="70" w:unhideWhenUsed="0"/>
-    <w:lsdException w:name="Colorful Shading Accent 5" w:semiHidden="0" w:uiPriority="71" w:unhideWhenUsed="0"/>
-    <w:lsdException w:name="Colorful List Accent 5" w:semiHidden="0" w:uiPriority="72" w:unhideWhenUsed="0"/>
-    <w:lsdException w:name="Colorful Grid Accent 5" w:semiHidden="0" w:uiPriority="73" w:unhideWhenUsed="0"/>
-    <w:lsdException w:name="Light Shading Accent 6" w:semiHidden="0" w:uiPriority="60" w:unhideWhenUsed="0"/>
-    <w:lsdException w:name="Light List Accent 6" w:semiHidden="0" w:uiPriority="61" w:unhideWhenUsed="0"/>
-    <w:lsdException w:name="Light Grid Accent 6" w:semiHidden="0" w:uiPriority="62" w:unhideWhenUsed="0"/>
-    <w:lsdException w:name="Medium Shading 1 Accent 6" w:semiHidden="0" w:uiPriority="63" w:unhideWhenUsed="0"/>
-    <w:lsdException w:name="Medium Shading 2 Accent 6" w:semiHidden="0" w:uiPriority="64" w:unhideWhenUsed="0"/>
-    <w:lsdException w:name="Medium List 1 Accent 6" w:semiHidden="0" w:uiPriority="65" w:unhideWhenUsed="0"/>
-    <w:lsdException w:name="Medium List 2 Accent 6" w:semiHidden="0" w:uiPriority="66" w:unhideWhenUsed="0"/>
-    <w:lsdException w:name="Medium Grid 1 Accent 6" w:semiHidden="0" w:uiPriority="67" w:unhideWhenUsed="0"/>
-    <w:lsdException w:name="Medium Grid 2 Accent 6" w:semiHidden="0" w:uiPriority="68" w:unhideWhenUsed="0"/>
-    <w:lsdException w:name="Medium Grid 3 Accent 6" w:semiHidden="0" w:uiPriority="69" w:unhideWhenUsed="0"/>
-    <w:lsdException w:name="Dark List Accent 6" w:semiHidden="0" w:uiPriority="70" w:unhideWhenUsed="0"/>
-    <w:lsdException w:name="Colorful Shading Accent 6" w:semiHidden="0" w:uiPriority="71" w:unhideWhenUsed="0"/>
-    <w:lsdException w:name="Colorful List Accent 6" w:semiHidden="0" w:uiPriority="72" w:unhideWhenUsed="0"/>
-    <w:lsdException w:name="Colorful Grid Accent 6" w:semiHidden="0" w:uiPriority="73" w:unhideWhenUsed="0"/>
-    <w:lsdException w:name="Subtle Emphasis" w:semiHidden="0" w:uiPriority="19" w:unhideWhenUsed="0" w:qFormat="1"/>
-    <w:lsdException w:name="Intense Emphasis" w:semiHidden="0" w:uiPriority="21" w:unhideWhenUsed="0" w:qFormat="1"/>
-    <w:lsdException w:name="Subtle Reference" w:semiHidden="0" w:uiPriority="31" w:unhideWhenUsed="0" w:qFormat="1"/>
-    <w:lsdException w:name="Intense Reference" w:semiHidden="0" w:uiPriority="32" w:unhideWhenUsed="0" w:qFormat="1"/>
-    <w:lsdException w:name="Book Title" w:semiHidden="0" w:uiPriority="33" w:unhideWhenUsed="0" w:qFormat="1"/>
-    <w:lsdException w:name="Bibliography" w:uiPriority="37"/>
-    <w:lsdException w:name="TOC Heading" w:uiPriority="39" w:qFormat="1"/>
-  </w:latentStyles>
-  <w:style w:type="paragraph" w:default="1" w:styleId="a">
-    <w:name w:val="Normal"/>
-    <w:qFormat/>
-    <w:pPr>
-      <w:widowControl w:val="0"/>
-      <w:jc w:val="both"/>
-    </w:pPr>
-  </w:style>
-  <w:style w:type="character" w:default="1" w:styleId="a0">
-    <w:name w:val="Default Paragraph Font"/>
-    <w:uiPriority w:val="1"/>
-    <w:semiHidden/>
-    <w:unhideWhenUsed/>
-  </w:style>
-  <w:style w:type="table" w:default="1" w:styleId="a1">
-    <w:name w:val="Normal Table"/>
-    <w:uiPriority w:val="99"/>
-    <w:semiHidden/>
-    <w:unhideWhenUsed/>
-    <w:tblPr>
-      <w:tblInd w:w="0" w:type="dxa"/>
-      <w:tblCellMar>
-        <w:top w:w="0" w:type="dxa"/>
-        <w:left w:w="108" w:type="dxa"/>
-        <w:bottom w:w="0" w:type="dxa"/>
-        <w:right w:w="108" w:type="dxa"/>
-      </w:tblCellMar>
-    </w:tblPr>
-  </w:style>
-  <w:style w:type="numbering" w:default="1" w:styleId="a2">
-    <w:name w:val="No List"/>
-    <w:uiPriority w:val="99"/>
-    <w:semiHidden/>
-    <w:unhideWhenUsed/>
-  </w:style>
-  <w:style w:type="paragraph" w:styleId="a3">
-    <w:name w:val="header"/>
-    <w:basedOn w:val="a"/>
-    <w:link w:val="Char"/>
-    <w:uiPriority w:val="99"/>
-    <w:unhideWhenUsed/>
-    <w:rsid w:val="00F05E1F"/>
-    <w:pPr>
-      <w:pBdr>
-        <w:bottom w:val="single" w:sz="6" w:space="1" w:color="auto"/>
-      </w:pBdr>
-      <w:tabs>
-        <w:tab w:val="center" w:pos="4153"/>
-        <w:tab w:val="right" w:pos="8306"/>
-      </w:tabs>
-      <w:snapToGrid w:val="0"/>
-      <w:jc w:val="center"/>
-    </w:pPr>
-    <w:rPr>
-      <w:sz w:val="18"/>
-      <w:szCs w:val="18"/>
-    </w:rPr>
-  </w:style>
-  <w:style w:type="character" w:customStyle="1" w:styleId="Char">
-    <w:name w:val="页眉 Char"/>
-    <w:basedOn w:val="a0"/>
-    <w:link w:val="a3"/>
-    <w:uiPriority w:val="99"/>
-    <w:rsid w:val="00F05E1F"/>
-    <w:rPr>
-      <w:sz w:val="18"/>
-      <w:szCs w:val="18"/>
-    </w:rPr>
-  </w:style>
-  <w:style w:type="paragraph" w:styleId="a4">
-    <w:name w:val="footer"/>
-    <w:basedOn w:val="a"/>
-    <w:link w:val="Char0"/>
-    <w:uiPriority w:val="99"/>
-    <w:unhideWhenUsed/>
-    <w:rsid w:val="00F05E1F"/>
-    <w:pPr>
-      <w:tabs>
-        <w:tab w:val="center" w:pos="4153"/>
-        <w:tab w:val="right" w:pos="8306"/>
-      </w:tabs>
-      <w:snapToGrid w:val="0"/>
-      <w:jc w:val="left"/>
-    </w:pPr>
-    <w:rPr>
-      <w:sz w:val="18"/>
-      <w:szCs w:val="18"/>
-    </w:rPr>
-  </w:style>
-  <w:style w:type="character" w:customStyle="1" w:styleId="Char0">
-    <w:name w:val="页脚 Char"/>
-    <w:basedOn w:val="a0"/>
-    <w:link w:val="a4"/>
-    <w:uiPriority w:val="99"/>
-    <w:rsid w:val="00F05E1F"/>
-    <w:rPr>
-      <w:sz w:val="18"/>
-      <w:szCs w:val="18"/>
-    </w:rPr>
-  </w:style>
-  <w:style w:type="paragraph" w:styleId="a5">
-    <w:name w:val="List Paragraph"/>
-    <w:basedOn w:val="a"/>
-    <w:link w:val="Char1"/>
-    <w:uiPriority w:val="34"/>
-    <w:qFormat/>
-    <w:rsid w:val="001E1730"/>
-    <w:pPr>
-      <w:ind w:firstLineChars="200" w:firstLine="420"/>
-    </w:pPr>
-  </w:style>
-  <w:style w:type="paragraph" w:styleId="a6">
-    <w:name w:val="Date"/>
-    <w:basedOn w:val="a"/>
-    <w:next w:val="a"/>
-    <w:link w:val="Char2"/>
-    <w:uiPriority w:val="99"/>
-    <w:semiHidden/>
-    <w:unhideWhenUsed/>
-    <w:rsid w:val="001D5861"/>
-    <w:pPr>
-      <w:ind w:leftChars="2500" w:left="100"/>
-    </w:pPr>
-  </w:style>
-  <w:style w:type="character" w:customStyle="1" w:styleId="Char2">
-    <w:name w:val="日期 Char"/>
-    <w:basedOn w:val="a0"/>
-    <w:link w:val="a6"/>
-    <w:uiPriority w:val="99"/>
-    <w:semiHidden/>
-    <w:rsid w:val="001D5861"/>
-  </w:style>
-  <w:style w:type="paragraph" w:customStyle="1" w:styleId="1">
-    <w:name w:val="副标题1"/>
-    <w:basedOn w:val="a5"/>
-    <w:link w:val="1Char"/>
-    <w:qFormat/>
-    <w:rsid w:val="00982C19"/>
-    <w:pPr>
-      <w:numPr>
-        <w:numId w:val="1"/>
-      </w:numPr>
-      <w:ind w:firstLineChars="0" w:firstLine="0"/>
-      <w:jc w:val="left"/>
-    </w:pPr>
-    <w:rPr>
-      <w:rFonts w:asciiTheme="majorEastAsia" w:eastAsiaTheme="majorEastAsia" w:hAnsiTheme="majorEastAsia"/>
-      <w:b/>
-      <w:sz w:val="44"/>
-      <w:szCs w:val="44"/>
-    </w:rPr>
-  </w:style>
-  <w:style w:type="paragraph" w:customStyle="1" w:styleId="2">
-    <w:name w:val="副标题2"/>
-    <w:basedOn w:val="a5"/>
-    <w:link w:val="2Char"/>
-    <w:qFormat/>
-    <w:rsid w:val="00287FB0"/>
-    <w:pPr>
-      <w:widowControl/>
-      <w:ind w:left="900" w:firstLineChars="0" w:firstLine="615"/>
-    </w:pPr>
-  </w:style>
-  <w:style w:type="character" w:customStyle="1" w:styleId="Char1">
-    <w:name w:val="列出段落 Char"/>
-    <w:basedOn w:val="a0"/>
-    <w:link w:val="a5"/>
-    <w:uiPriority w:val="34"/>
-    <w:rsid w:val="00982C19"/>
-  </w:style>
-  <w:style w:type="character" w:customStyle="1" w:styleId="1Char">
-    <w:name w:val="副标题1 Char"/>
-    <w:basedOn w:val="Char1"/>
-    <w:link w:val="1"/>
-    <w:rsid w:val="00982C19"/>
-    <w:rPr>
-      <w:rFonts w:asciiTheme="majorEastAsia" w:eastAsiaTheme="majorEastAsia" w:hAnsiTheme="majorEastAsia"/>
-      <w:b/>
-      <w:sz w:val="44"/>
-      <w:szCs w:val="44"/>
-    </w:rPr>
-  </w:style>
-  <w:style w:type="paragraph" w:customStyle="1" w:styleId="3">
-    <w:name w:val="副标题3"/>
-    <w:basedOn w:val="a5"/>
-    <w:link w:val="3Char"/>
-    <w:qFormat/>
-    <w:rsid w:val="00287FB0"/>
-    <w:pPr>
-      <w:widowControl/>
-      <w:ind w:left="900" w:firstLineChars="0" w:firstLine="0"/>
-    </w:pPr>
-    <w:rPr>
-      <w:b/>
-    </w:rPr>
-  </w:style>
-  <w:style w:type="character" w:customStyle="1" w:styleId="2Char">
-    <w:name w:val="副标题2 Char"/>
-    <w:basedOn w:val="Char1"/>
-    <w:link w:val="2"/>
-    <w:rsid w:val="00287FB0"/>
-  </w:style>
-  <w:style w:type="paragraph" w:customStyle="1" w:styleId="4">
-    <w:name w:val="副标题4"/>
-    <w:basedOn w:val="3"/>
-    <w:link w:val="4Char"/>
-    <w:qFormat/>
-    <w:rsid w:val="00287FB0"/>
-    <w:rPr>
-      <w:sz w:val="28"/>
-      <w:szCs w:val="28"/>
-    </w:rPr>
-  </w:style>
-  <w:style w:type="character" w:customStyle="1" w:styleId="3Char">
-    <w:name w:val="副标题3 Char"/>
-    <w:basedOn w:val="Char1"/>
-    <w:link w:val="3"/>
-    <w:rsid w:val="00287FB0"/>
-    <w:rPr>
-      <w:b/>
-    </w:rPr>
-  </w:style>
-  <w:style w:type="character" w:customStyle="1" w:styleId="4Char">
-    <w:name w:val="副标题4 Char"/>
-    <w:basedOn w:val="3Char"/>
-    <w:link w:val="4"/>
-    <w:rsid w:val="00287FB0"/>
-    <w:rPr>
-      <w:b/>
-      <w:sz w:val="28"/>
-      <w:szCs w:val="28"/>
-    </w:rPr>
-  </w:style>
-</w:styles>
-</file>
-
-<file path=word/stylesWithEffects.xml><?xml version="1.0" encoding="utf-8"?>
-<w:styles xmlns:wpc="http://schemas.microsoft.com/office/word/2010/wordprocessingCanvas" xmlns:mc="http://schemas.openxmlformats.org/markup-compatibility/2006" xmlns:o="urn:schemas-microsoft-com:office:office" xmlns:r="http://schemas.openxmlformats.org/officeDocument/2006/relationships" xmlns:m="http://schemas.openxmlformats.org/officeDocument/2006/math" xmlns:v="urn:schemas-microsoft-com:vml" xmlns:wp14="http://schemas.microsoft.com/office/word/2010/wordprocessingDrawing" xmlns:wp="http://schemas.openxmlformats.org/drawingml/2006/wordprocessingDrawing" xmlns:w10="urn:schemas-microsoft-com:office:word" xmlns:w="http://schemas.openxmlformats.org/wordprocessingml/2006/main" xmlns:w14="http://schemas.microsoft.com/office/word/2010/wordml" xmlns:wpg="http://schemas.microsoft.com/office/word/2010/wordprocessingGroup" xmlns:wpi="http://schemas.microsoft.com/office/word/2010/wordprocessingInk" xmlns:wne="http://schemas.microsoft.com/office/word/2006/wordml" xmlns:wps="http://schemas.microsoft.com/office/word/2010/wordprocessingShape" mc:Ignorable="w14 wp14">
-  <w:docDefaults>
-    <w:rPrDefault>
-      <w:rPr>
-        <w:rFonts w:asciiTheme="minorHAnsi" w:eastAsiaTheme="minorEastAsia" w:hAnsiTheme="minorHAnsi" w:cstheme="minorBidi"/>
-        <w:kern w:val="2"/>
-        <w:sz w:val="21"/>
-        <w:szCs w:val="22"/>
-        <w:lang w:val="en-US" w:eastAsia="zh-CN" w:bidi="ar-SA"/>
-      </w:rPr>
-    </w:rPrDefault>
-    <w:pPrDefault/>
-  </w:docDefaults>
-  <w:latentStyles w:defLockedState="0" w:defUIPriority="99" w:defSemiHidden="1" w:defUnhideWhenUsed="1" w:defQFormat="0" w:count="267">
-    <w:lsdException w:name="Normal" w:semiHidden="0" w:uiPriority="0" w:unhideWhenUsed="0" w:qFormat="1"/>
-    <w:lsdException w:name="heading 1" w:semiHidden="0" w:uiPriority="9" w:unhideWhenUsed="0" w:qFormat="1"/>
-    <w:lsdException w:name="heading 2" w:uiPriority="9" w:qFormat="1"/>
-    <w:lsdException w:name="heading 3" w:uiPriority="9" w:qFormat="1"/>
-    <w:lsdException w:name="heading 4" w:uiPriority="9" w:qFormat="1"/>
-    <w:lsdException w:name="heading 5" w:uiPriority="9" w:qFormat="1"/>
-    <w:lsdException w:name="heading 6" w:uiPriority="9" w:qFormat="1"/>
-    <w:lsdException w:name="heading 7" w:uiPriority="9" w:qFormat="1"/>
-    <w:lsdException w:name="heading 8" w:uiPriority="9" w:qFormat="1"/>
-    <w:lsdException w:name="heading 9" w:uiPriority="9" w:qFormat="1"/>
-    <w:lsdException w:name="toc 1" w:uiPriority="39"/>
-    <w:lsdException w:name="toc 2" w:uiPriority="39"/>
-    <w:lsdException w:name="toc 3" w:uiPriority="39"/>
-    <w:lsdException w:name="toc 4" w:uiPriority="39"/>
-    <w:lsdException w:name="toc 5" w:uiPriority="39"/>
-    <w:lsdException w:name="toc 6" w:uiPriority="39"/>
-    <w:lsdException w:name="toc 7" w:uiPriority="39"/>
-    <w:lsdException w:name="toc 8" w:uiPriority="39"/>
-    <w:lsdException w:name="toc 9" w:uiPriority="39"/>
-    <w:lsdException w:name="caption" w:uiPriority="35" w:qFormat="1"/>
-    <w:lsdException w:name="Title" w:semiHidden="0" w:uiPriority="10" w:unhideWhenUsed="0" w:qFormat="1"/>
-    <w:lsdException w:name="Default Paragraph Font" w:uiPriority="1"/>
-    <w:lsdException w:name="Subtitle" w:semiHidden="0" w:uiPriority="11" w:unhideWhenUsed="0" w:qFormat="1"/>
-    <w:lsdException w:name="Strong" w:semiHidden="0" w:uiPriority="22" w:unhideWhenUsed="0" w:qFormat="1"/>
-    <w:lsdException w:name="Emphasis" w:semiHidden="0" w:uiPriority="20" w:unhideWhenUsed="0" w:qFormat="1"/>
-    <w:lsdException w:name="Table Grid" w:semiHidden="0" w:uiPriority="39" w:unhideWhenUsed="0"/>
-    <w:lsdException w:name="Placeholder Text" w:unhideWhenUsed="0"/>
-    <w:lsdException w:name="No Spacing" w:semiHidden="0" w:uiPriority="1" w:unhideWhenUsed="0" w:qFormat="1"/>
-    <w:lsdException w:name="Light Shading" w:semiHidden="0" w:uiPriority="60" w:unhideWhenUsed="0"/>
-    <w:lsdException w:name="Light List" w:semiHidden="0" w:uiPriority="61" w:unhideWhenUsed="0"/>
-    <w:lsdException w:name="Light Grid" w:semiHidden="0" w:uiPriority="62" w:unhideWhenUsed="0"/>
-    <w:lsdException w:name="Medium Shading 1" w:semiHidden="0" w:uiPriority="63" w:unhideWhenUsed="0"/>
-    <w:lsdException w:name="Medium Shading 2" w:semiHidden="0" w:uiPriority="64" w:unhideWhenUsed="0"/>
-    <w:lsdException w:name="Medium List 1" w:semiHidden="0" w:uiPriority="65" w:unhideWhenUsed="0"/>
-    <w:lsdException w:name="Medium List 2" w:semiHidden="0" w:uiPriority="66" w:unhideWhenUsed="0"/>
-    <w:lsdException w:name="Medium Grid 1" w:semiHidden="0" w:uiPriority="67" w:unhideWhenUsed="0"/>
-    <w:lsdException w:name="Medium Grid 2" w:semiHidden="0" w:uiPriority="68" w:unhideWhenUsed="0"/>
-    <w:lsdException w:name="Medium Grid 3" w:semiHidden="0" w:uiPriority="69" w:unhideWhenUsed="0"/>
-    <w:lsdException w:name="Dark List" w:semiHidden="0" w:uiPriority="70" w:unhideWhenUsed="0"/>
-    <w:lsdException w:name="Colorful Shading" w:semiHidden="0" w:uiPriority="71" w:unhideWhenUsed="0"/>
-    <w:lsdException w:name="Colorful List" w:semiHidden="0" w:uiPriority="72" w:unhideWhenUsed="0"/>
-    <w:lsdException w:name="Colorful Grid" w:semiHidden="0" w:uiPriority="73" w:unhideWhenUsed="0"/>
-    <w:lsdException w:name="Light Shading Accent 1" w:semiHidden="0" w:uiPriority="60" w:unhideWhenUsed="0"/>
-    <w:lsdException w:name="Light List Accent 1" w:semiHidden="0" w:uiPriority="61" w:unhideWhenUsed="0"/>
-    <w:lsdException w:name="Light Grid Accent 1" w:semiHidden="0" w:uiPriority="62" w:unhideWhenUsed="0"/>
-    <w:lsdException w:name="Medium Shading 1 Accent 1" w:semiHidden="0" w:uiPriority="63" w:unhideWhenUsed="0"/>
-    <w:lsdException w:name="Medium Shading 2 Accent 1" w:semiHidden="0" w:uiPriority="64" w:unhideWhenUsed="0"/>
-    <w:lsdException w:name="Medium List 1 Accent 1" w:semiHidden="0" w:uiPriority="65" w:unhideWhenUsed="0"/>
-    <w:lsdException w:name="Revision" w:unhideWhenUsed="0"/>
-    <w:lsdException w:name="List Paragraph" w:semiHidden="0" w:uiPriority="34" w:unhideWhenUsed="0" w:qFormat="1"/>
-    <w:lsdException w:name="Quote" w:semiHidden="0" w:uiPriority="29" w:unhideWhenUsed="0" w:qFormat="1"/>
-    <w:lsdException w:name="Intense Quote" w:semiHidden="0" w:uiPriority="30" w:unhideWhenUsed="0" w:qFormat="1"/>
-    <w:lsdException w:name="Medium List 2 Accent 1" w:semiHidden="0" w:uiPriority="66" w:unhideWhenUsed="0"/>
-    <w:lsdException w:name="Medium Grid 1 Accent 1" w:semiHidden="0" w:uiPriority="67" w:unhideWhenUsed="0"/>
-    <w:lsdException w:name="Medium Grid 2 Accent 1" w:semiHidden="0" w:uiPriority="68" w:unhideWhenUsed="0"/>
-    <w:lsdException w:name="Medium Grid 3 Accent 1" w:semiHidden="0" w:uiPriority="69" w:unhideWhenUsed="0"/>
-    <w:lsdException w:name="Dark List Accent 1" w:semiHidden="0" w:uiPriority="70" w:unhideWhenUsed="0"/>
-    <w:lsdException w:name="Colorful Shading Accent 1" w:semiHidden="0" w:uiPriority="71" w:unhideWhenUsed="0"/>
-    <w:lsdException w:name="Colorful List Accent 1" w:semiHidden="0" w:uiPriority="72" w:unhideWhenUsed="0"/>
-    <w:lsdException w:name="Colorful Grid Accent 1" w:semiHidden="0" w:uiPriority="73" w:unhideWhenUsed="0"/>
-    <w:lsdException w:name="Light Shading Accent 2" w:semiHidden="0" w:uiPriority="60" w:unhideWhenUsed="0"/>
-    <w:lsdException w:name="Light List Accent 2" w:semiHidden="0" w:uiPriority="61" w:unhideWhenUsed="0"/>
-    <w:lsdException w:name="Light Grid Accent 2" w:semiHidden="0" w:uiPriority="62" w:unhideWhenUsed="0"/>
-    <w:lsdException w:name="Medium Shading 1 Accent 2" w:semiHidden="0" w:uiPriority="63" w:unhideWhenUsed="0"/>
-    <w:lsdException w:name="Medium Shading 2 Accent 2" w:semiHidden="0" w:uiPriority="64" w:unhideWhenUsed="0"/>
-    <w:lsdException w:name="Medium List 1 Accent 2" w:semiHidden="0" w:uiPriority="65" w:unhideWhenUsed="0"/>
-    <w:lsdException w:name="Medium List 2 Accent 2" w:semiHidden="0" w:uiPriority="66" w:unhideWhenUsed="0"/>
-    <w:lsdException w:name="Medium Grid 1 Accent 2" w:semiHidden="0" w:uiPriority="67" w:unhideWhenUsed="0"/>
-    <w:lsdException w:name="Medium Grid 2 Accent 2" w:semiHidden="0" w:uiPriority="68" w:unhideWhenUsed="0"/>
-    <w:lsdException w:name="Medium Grid 3 Accent 2" w:semiHidden="0" w:uiPriority="69" w:unhideWhenUsed="0"/>
-    <w:lsdException w:name="Dark List Accent 2" w:semiHidden="0" w:uiPriority="70" w:unhideWhenUsed="0"/>
-    <w:lsdException w:name="Colorful Shading Accent 2" w:semiHidden="0" w:uiPriority="71" w:unhideWhenUsed="0"/>
-    <w:lsdException w:name="Colorful List Accent 2" w:semiHidden="0" w:uiPriority="72" w:unhideWhenUsed="0"/>
-    <w:lsdException w:name="Colorful Grid Accent 2" w:semiHidden="0" w:uiPriority="73" w:unhideWhenUsed="0"/>
-    <w:lsdException w:name="Light Shading Accent 3" w:semiHidden="0" w:uiPriority="60" w:unhideWhenUsed="0"/>
-    <w:lsdException w:name="Light List Accent 3" w:semiHidden="0" w:uiPriority="61" w:unhideWhenUsed="0"/>
-    <w:lsdException w:name="Light Grid Accent 3" w:semiHidden="0" w:uiPriority="62" w:unhideWhenUsed="0"/>
-    <w:lsdException w:name="Medium Shading 1 Accent 3" w:semiHidden="0" w:uiPriority="63" w:unhideWhenUsed="0"/>
-    <w:lsdException w:name="Medium Shading 2 Accent 3" w:semiHidden="0" w:uiPriority="64" w:unhideWhenUsed="0"/>
-    <w:lsdException w:name="Medium List 1 Accent 3" w:semiHidden="0" w:uiPriority="65" w:unhideWhenUsed="0"/>
-    <w:lsdException w:name="Medium List 2 Accent 3" w:semiHidden="0" w:uiPriority="66" w:unhideWhenUsed="0"/>
-    <w:lsdException w:name="Medium Grid 1 Accent 3" w:semiHidden="0" w:uiPriority="67" w:unhideWhenUsed="0"/>
-    <w:lsdException w:name="Medium Grid 2 Accent 3" w:semiHidden="0" w:uiPriority="68" w:unhideWhenUsed="0"/>
-    <w:lsdException w:name="Medium Grid 3 Accent 3" w:semiHidden="0" w:uiPriority="69" w:unhideWhenUsed="0"/>
-    <w:lsdException w:name="Dark List Accent 3" w:semiHidden="0" w:uiPriority="70" w:unhideWhenUsed="0"/>
-    <w:lsdException w:name="Colorful Shading Accent 3" w:semiHidden="0" w:uiPriority="71" w:unhideWhenUsed="0"/>
-    <w:lsdException w:name="Colorful List Accent 3" w:semiHidden="0" w:uiPriority="72" w:unhideWhenUsed="0"/>
-    <w:lsdException w:name="Colorful Grid Accent 3" w:semiHidden="0" w:uiPriority="73" w:unhideWhenUsed="0"/>
-    <w:lsdException w:name="Light Shading Accent 4" w:semiHidden="0" w:uiPriority="60" w:unhideWhenUsed="0"/>
-    <w:lsdException w:name="Light List Accent 4" w:semiHidden="0" w:uiPriority="61" w:unhideWhenUsed="0"/>
-    <w:lsdException w:name="Light Grid Accent 4" w:semiHidden="0" w:uiPriority="62" w:unhideWhenUsed="0"/>
-    <w:lsdException w:name="Medium Shading 1 Accent 4" w:semiHidden="0" w:uiPriority="63" w:unhideWhenUsed="0"/>
-    <w:lsdException w:name="Medium Shading 2 Accent 4" w:semiHidden="0" w:uiPriority="64" w:unhideWhenUsed="0"/>
-    <w:lsdException w:name="Medium List 1 Accent 4" w:semiHidden="0" w:uiPriority="65" w:unhideWhenUsed="0"/>
-    <w:lsdException w:name="Medium List 2 Accent 4" w:semiHidden="0" w:uiPriority="66" w:unhideWhenUsed="0"/>
-    <w:lsdException w:name="Medium Grid 1 Accent 4" w:semiHidden="0" w:uiPriority="67" w:unhideWhenUsed="0"/>
-    <w:lsdException w:name="Medium Grid 2 Accent 4" w:semiHidden="0" w:uiPriority="68" w:unhideWhenUsed="0"/>
-    <w:lsdException w:name="Medium Grid 3 Accent 4" w:semiHidden="0" w:uiPriority="69" w:unhideWhenUsed="0"/>
-    <w:lsdException w:name="Dark List Accent 4" w:semiHidden="0" w:uiPriority="70" w:unhideWhenUsed="0"/>
-    <w:lsdException w:name="Colorful Shading Accent 4" w:semiHidden="0" w:uiPriority="71" w:unhideWhenUsed="0"/>
-    <w:lsdException w:name="Colorful List Accent 4" w:semiHidden="0" w:uiPriority="72" w:unhideWhenUsed="0"/>
-    <w:lsdException w:name="Colorful Grid Accent 4" w:semiHidden="0" w:uiPriority="73" w:unhideWhenUsed="0"/>
-    <w:lsdException w:name="Light Shading Accent 5" w:semiHidden="0" w:uiPriority="60" w:unhideWhenUsed="0"/>
-    <w:lsdException w:name="Light List Accent 5" w:semiHidden="0" w:uiPriority="61" w:unhideWhenUsed="0"/>
-    <w:lsdException w:name="Light Grid Accent 5" w:semiHidden="0" w:uiPriority="62" w:unhideWhenUsed="0"/>
-    <w:lsdException w:name="Medium Shading 1 Accent 5" w:semiHidden="0" w:uiPriority="63" w:unhideWhenUsed="0"/>
-    <w:lsdException w:name="Medium Shading 2 Accent 5" w:semiHidden="0" w:uiPriority="64" w:unhideWhenUsed="0"/>
-    <w:lsdException w:name="Medium List 1 Accent 5" w:semiHidden="0" w:uiPriority="65" w:unhideWhenUsed="0"/>
-    <w:lsdException w:name="Medium List 2 Accent 5" w:semiHidden="0" w:uiPriority="66" w:unhideWhenUsed="0"/>
-    <w:lsdException w:name="Medium Grid 1 Accent 5" w:semiHidden="0" w:uiPriority="67" w:unhideWhenUsed="0"/>
-    <w:lsdException w:name="Medium Grid 2 Accent 5" w:semiHidden="0" w:uiPriority="68" w:unhideWhenUsed="0"/>
-    <w:lsdException w:name="Medium Grid 3 Accent 5" w:semiHidden="0" w:uiPriority="69" w:unhideWhenUsed="0"/>
-    <w:lsdException w:name="Dark List Accent 5" w:semiHidden="0" w:uiPriority="70" w:unhideWhenUsed="0"/>
-    <w:lsdException w:name="Colorful Shading Accent 5" w:semiHidden="0" w:uiPriority="71" w:unhideWhenUsed="0"/>
-    <w:lsdException w:name="Colorful List Accent 5" w:semiHidden="0" w:uiPriority="72" w:unhideWhenUsed="0"/>
-    <w:lsdException w:name="Colorful Grid Accent 5" w:semiHidden="0" w:uiPriority="73" w:unhideWhenUsed="0"/>
-    <w:lsdException w:name="Light Shading Accent 6" w:semiHidden="0" w:uiPriority="60" w:unhideWhenUsed="0"/>
-    <w:lsdException w:name="Light List Accent 6" w:semiHidden="0" w:uiPriority="61" w:unhideWhenUsed="0"/>
-    <w:lsdException w:name="Light Grid Accent 6" w:semiHidden="0" w:uiPriority="62" w:unhideWhenUsed="0"/>
-    <w:lsdException w:name="Medium Shading 1 Accent 6" w:semiHidden="0" w:uiPriority="63" w:unhideWhenUsed="0"/>
-    <w:lsdException w:name="Medium Shading 2 Accent 6" w:semiHidden="0" w:uiPriority="64" w:unhideWhenUsed="0"/>
-    <w:lsdException w:name="Medium List 1 Accent 6" w:semiHidden="0" w:uiPriority="65" w:unhideWhenUsed="0"/>
-    <w:lsdException w:name="Medium List 2 Accent 6" w:semiHidden="0" w:uiPriority="66" w:unhideWhenUsed="0"/>
-    <w:lsdException w:name="Medium Grid 1 Accent 6" w:semiHidden="0" w:uiPriority="67" w:unhideWhenUsed="0"/>
-    <w:lsdException w:name="Medium Grid 2 Accent 6" w:semiHidden="0" w:uiPriority="68" w:unhideWhenUsed="0"/>
-    <w:lsdException w:name="Medium Grid 3 Accent 6" w:semiHidden="0" w:uiPriority="69" w:unhideWhenUsed="0"/>
-    <w:lsdException w:name="Dark List Accent 6" w:semiHidden="0" w:uiPriority="70" w:unhideWhenUsed="0"/>
-    <w:lsdException w:name="Colorful Shading Accent 6" w:semiHidden="0" w:uiPriority="71" w:unhideWhenUsed="0"/>
-    <w:lsdException w:name="Colorful List Accent 6" w:semiHidden="0" w:uiPriority="72" w:unhideWhenUsed="0"/>
-    <w:lsdException w:name="Colorful Grid Accent 6" w:semiHidden="0" w:uiPriority="73" w:unhideWhenUsed="0"/>
-    <w:lsdException w:name="Subtle Emphasis" w:semiHidden="0" w:uiPriority="19" w:unhideWhenUsed="0" w:qFormat="1"/>
-    <w:lsdException w:name="Intense Emphasis" w:semiHidden="0" w:uiPriority="21" w:unhideWhenUsed="0" w:qFormat="1"/>
-    <w:lsdException w:name="Subtle Reference" w:semiHidden="0" w:uiPriority="31" w:unhideWhenUsed="0" w:qFormat="1"/>
-    <w:lsdException w:name="Intense Reference" w:semiHidden="0" w:uiPriority="32" w:unhideWhenUsed="0" w:qFormat="1"/>
-    <w:lsdException w:name="Book Title" w:semiHidden="0" w:uiPriority="33" w:unhideWhenUsed="0" w:qFormat="1"/>
-    <w:lsdException w:name="Bibliography" w:uiPriority="37"/>
-    <w:lsdException w:name="TOC Heading" w:uiPriority="39" w:qFormat="1"/>
+  <w:latentStyles w:defLockedState="0" w:defUIPriority="99" w:defSemiHidden="0" w:defUnhideWhenUsed="0" w:defQFormat="0" w:count="371">
+    <w:lsdException w:name="Normal" w:uiPriority="0" w:qFormat="1"/>
+    <w:lsdException w:name="heading 1" w:uiPriority="9" w:qFormat="1"/>
+    <w:lsdException w:name="heading 2" w:semiHidden="1" w:uiPriority="9" w:unhideWhenUsed="1" w:qFormat="1"/>
+    <w:lsdException w:name="heading 3" w:semiHidden="1" w:uiPriority="9" w:unhideWhenUsed="1" w:qFormat="1"/>
+    <w:lsdException w:name="heading 4" w:semiHidden="1" w:uiPriority="9" w:unhideWhenUsed="1" w:qFormat="1"/>
+    <w:lsdException w:name="heading 5" w:semiHidden="1" w:uiPriority="9" w:unhideWhenUsed="1" w:qFormat="1"/>
+    <w:lsdException w:name="heading 6" w:semiHidden="1" w:uiPriority="9" w:unhideWhenUsed="1" w:qFormat="1"/>
+    <w:lsdException w:name="heading 7" w:semiHidden="1" w:uiPriority="9" w:unhideWhenUsed="1" w:qFormat="1"/>
+    <w:lsdException w:name="heading 8" w:semiHidden="1" w:uiPriority="9" w:unhideWhenUsed="1" w:qFormat="1"/>
+    <w:lsdException w:name="heading 9" w:semiHidden="1" w:uiPriority="9" w:unhideWhenUsed="1" w:qFormat="1"/>
+    <w:lsdException w:name="index 1" w:semiHidden="1" w:unhideWhenUsed="1"/>
+    <w:lsdException w:name="index 2" w:semiHidden="1" w:unhideWhenUsed="1"/>
+    <w:lsdException w:name="index 3" w:semiHidden="1" w:unhideWhenUsed="1"/>
+    <w:lsdException w:name="index 4" w:semiHidden="1" w:unhideWhenUsed="1"/>
+    <w:lsdException w:name="index 5" w:semiHidden="1" w:unhideWhenUsed="1"/>
+    <w:lsdException w:name="index 6" w:semiHidden="1" w:unhideWhenUsed="1"/>
+    <w:lsdException w:name="index 7" w:semiHidden="1" w:unhideWhenUsed="1"/>
+    <w:lsdException w:name="index 8" w:semiHidden="1" w:unhideWhenUsed="1"/>
+    <w:lsdException w:name="index 9" w:semiHidden="1" w:unhideWhenUsed="1"/>
+    <w:lsdException w:name="toc 1" w:semiHidden="1" w:uiPriority="39" w:unhideWhenUsed="1"/>
+    <w:lsdException w:name="toc 2" w:semiHidden="1" w:uiPriority="39" w:unhideWhenUsed="1"/>
+    <w:lsdException w:name="toc 3" w:semiHidden="1" w:uiPriority="39" w:unhideWhenUsed="1"/>
+    <w:lsdException w:name="toc 4" w:semiHidden="1" w:uiPriority="39" w:unhideWhenUsed="1"/>
+    <w:lsdException w:name="toc 5" w:semiHidden="1" w:uiPriority="39" w:unhideWhenUsed="1"/>
+    <w:lsdException w:name="toc 6" w:semiHidden="1" w:uiPriority="39" w:unhideWhenUsed="1"/>
+    <w:lsdException w:name="toc 7" w:semiHidden="1" w:uiPriority="39" w:unhideWhenUsed="1"/>
+    <w:lsdException w:name="toc 8" w:semiHidden="1" w:uiPriority="39" w:unhideWhenUsed="1"/>
+    <w:lsdException w:name="toc 9" w:semiHidden="1" w:uiPriority="39" w:unhideWhenUsed="1"/>
+    <w:lsdException w:name="Normal Indent" w:semiHidden="1" w:unhideWhenUsed="1"/>
+    <w:lsdException w:name="footnote text" w:semiHidden="1" w:unhideWhenUsed="1"/>
+    <w:lsdException w:name="annotation text" w:semiHidden="1" w:unhideWhenUsed="1"/>
+    <w:lsdException w:name="header" w:semiHidden="1" w:unhideWhenUsed="1"/>
+    <w:lsdException w:name="footer" w:semiHidden="1" w:unhideWhenUsed="1"/>
+    <w:lsdException w:name="index heading" w:semiHidden="1" w:unhideWhenUsed="1"/>
+    <w:lsdException w:name="caption" w:semiHidden="1" w:uiPriority="35" w:unhideWhenUsed="1" w:qFormat="1"/>
+    <w:lsdException w:name="table of figures" w:semiHidden="1" w:unhideWhenUsed="1"/>
+    <w:lsdException w:name="envelope address" w:semiHidden="1" w:unhideWhenUsed="1"/>
+    <w:lsdException w:name="envelope return" w:semiHidden="1" w:unhideWhenUsed="1"/>
+    <w:lsdException w:name="footnote reference" w:semiHidden="1" w:unhideWhenUsed="1"/>
+    <w:lsdException w:name="annotation reference" w:semiHidden="1" w:unhideWhenUsed="1"/>
+    <w:lsdException w:name="line number" w:semiHidden="1" w:unhideWhenUsed="1"/>
+    <w:lsdException w:name="page number" w:semiHidden="1" w:unhideWhenUsed="1"/>
+    <w:lsdException w:name="endnote reference" w:semiHidden="1" w:unhideWhenUsed="1"/>
+    <w:lsdException w:name="endnote text" w:semiHidden="1" w:unhideWhenUsed="1"/>
+    <w:lsdException w:name="table of authorities" w:semiHidden="1" w:unhideWhenUsed="1"/>
+    <w:lsdException w:name="macro" w:semiHidden="1" w:unhideWhenUsed="1"/>
+    <w:lsdException w:name="toa heading" w:semiHidden="1" w:unhideWhenUsed="1"/>
+    <w:lsdException w:name="List" w:semiHidden="1" w:unhideWhenUsed="1"/>
+    <w:lsdException w:name="List Bullet" w:semiHidden="1" w:unhideWhenUsed="1"/>
+    <w:lsdException w:name="List Number" w:semiHidden="1" w:unhideWhenUsed="1"/>
+    <w:lsdException w:name="List 2" w:semiHidden="1" w:unhideWhenUsed="1"/>
+    <w:lsdException w:name="List 3" w:semiHidden="1" w:unhideWhenUsed="1"/>
+    <w:lsdException w:name="List 4" w:semiHidden="1" w:unhideWhenUsed="1"/>
+    <w:lsdException w:name="List 5" w:semiHidden="1" w:unhideWhenUsed="1"/>
+    <w:lsdException w:name="List Bullet 2" w:semiHidden="1" w:unhideWhenUsed="1"/>
+    <w:lsdException w:name="List Bullet 3" w:semiHidden="1" w:unhideWhenUsed="1"/>
+    <w:lsdException w:name="List Bullet 4" w:semiHidden="1" w:unhideWhenUsed="1"/>
+    <w:lsdException w:name="List Bullet 5" w:semiHidden="1" w:unhideWhenUsed="1"/>
+    <w:lsdException w:name="List Number 2" w:semiHidden="1" w:unhideWhenUsed="1"/>
+    <w:lsdException w:name="List Number 3" w:semiHidden="1" w:unhideWhenUsed="1"/>
+    <w:lsdException w:name="List Number 4" w:semiHidden="1" w:unhideWhenUsed="1"/>
+    <w:lsdException w:name="List Number 5" w:semiHidden="1" w:unhideWhenUsed="1"/>
+    <w:lsdException w:name="Title" w:uiPriority="10" w:qFormat="1"/>
+    <w:lsdException w:name="Closing" w:semiHidden="1" w:unhideWhenUsed="1"/>
+    <w:lsdException w:name="Signature" w:semiHidden="1" w:unhideWhenUsed="1"/>
+    <w:lsdException w:name="Default Paragraph Font" w:semiHidden="1" w:uiPriority="1" w:unhideWhenUsed="1"/>
+    <w:lsdException w:name="Body Text" w:semiHidden="1" w:unhideWhenUsed="1"/>
+    <w:lsdException w:name="Body Text Indent" w:semiHidden="1" w:unhideWhenUsed="1"/>
+    <w:lsdException w:name="List Continue" w:semiHidden="1" w:unhideWhenUsed="1"/>
+    <w:lsdException w:name="List Continue 2" w:semiHidden="1" w:unhideWhenUsed="1"/>
+    <w:lsdException w:name="List Continue 3" w:semiHidden="1" w:unhideWhenUsed="1"/>
+    <w:lsdException w:name="List Continue 4" w:semiHidden="1" w:unhideWhenUsed="1"/>
+    <w:lsdException w:name="List Continue 5" w:semiHidden="1" w:unhideWhenUsed="1"/>
+    <w:lsdException w:name="Message Header" w:semiHidden="1" w:unhideWhenUsed="1"/>
+    <w:lsdException w:name="Subtitle" w:uiPriority="11" w:qFormat="1"/>
+    <w:lsdException w:name="Salutation" w:semiHidden="1" w:unhideWhenUsed="1"/>
+    <w:lsdException w:name="Date" w:semiHidden="1" w:unhideWhenUsed="1"/>
+    <w:lsdException w:name="Body Text First Indent" w:semiHidden="1" w:unhideWhenUsed="1"/>
+    <w:lsdException w:name="Body Text First Indent 2" w:semiHidden="1" w:unhideWhenUsed="1"/>
+    <w:lsdException w:name="Note Heading" w:semiHidden="1" w:unhideWhenUsed="1"/>
+    <w:lsdException w:name="Body Text 2" w:semiHidden="1" w:unhideWhenUsed="1"/>
+    <w:lsdException w:name="Body Text 3" w:semiHidden="1" w:unhideWhenUsed="1"/>
+    <w:lsdException w:name="Body Text Indent 2" w:semiHidden="1" w:unhideWhenUsed="1"/>
+    <w:lsdException w:name="Body Text Indent 3" w:semiHidden="1" w:unhideWhenUsed="1"/>
+    <w:lsdException w:name="Block Text" w:semiHidden="1" w:unhideWhenUsed="1"/>
+    <w:lsdException w:name="Hyperlink" w:semiHidden="1" w:unhideWhenUsed="1"/>
+    <w:lsdException w:name="FollowedHyperlink" w:semiHidden="1" w:unhideWhenUsed="1"/>
+    <w:lsdException w:name="Strong" w:uiPriority="22" w:qFormat="1"/>
+    <w:lsdException w:name="Emphasis" w:uiPriority="20" w:qFormat="1"/>
+    <w:lsdException w:name="Document Map" w:semiHidden="1" w:unhideWhenUsed="1"/>
+    <w:lsdException w:name="Plain Text" w:semiHidden="1" w:unhideWhenUsed="1"/>
+    <w:lsdException w:name="E-mail Signature" w:semiHidden="1" w:unhideWhenUsed="1"/>
+    <w:lsdException w:name="HTML Top of Form" w:semiHidden="1" w:unhideWhenUsed="1"/>
+    <w:lsdException w:name="HTML Bottom of Form" w:semiHidden="1" w:unhideWhenUsed="1"/>
+    <w:lsdException w:name="Normal (Web)" w:semiHidden="1" w:unhideWhenUsed="1"/>
+    <w:lsdException w:name="HTML Acronym" w:semiHidden="1" w:unhideWhenUsed="1"/>
+    <w:lsdException w:name="HTML Address" w:semiHidden="1" w:unhideWhenUsed="1"/>
+    <w:lsdException w:name="HTML Cite" w:semiHidden="1" w:unhideWhenUsed="1"/>
+    <w:lsdException w:name="HTML Code" w:semiHidden="1" w:unhideWhenUsed="1"/>
+    <w:lsdException w:name="HTML Definition" w:semiHidden="1" w:unhideWhenUsed="1"/>
+    <w:lsdException w:name="HTML Keyboard" w:semiHidden="1" w:unhideWhenUsed="1"/>
+    <w:lsdException w:name="HTML Preformatted" w:semiHidden="1" w:unhideWhenUsed="1"/>
+    <w:lsdException w:name="HTML Sample" w:semiHidden="1" w:unhideWhenUsed="1"/>
+    <w:lsdException w:name="HTML Typewriter" w:semiHidden="1" w:unhideWhenUsed="1"/>
+    <w:lsdException w:name="HTML Variable" w:semiHidden="1" w:unhideWhenUsed="1"/>
+    <w:lsdException w:name="Normal Table" w:semiHidden="1" w:unhideWhenUsed="1"/>
+    <w:lsdException w:name="annotation subject" w:semiHidden="1" w:unhideWhenUsed="1"/>
+    <w:lsdException w:name="No List" w:semiHidden="1" w:unhideWhenUsed="1"/>
+    <w:lsdException w:name="Outline List 1" w:semiHidden="1" w:unhideWhenUsed="1"/>
+    <w:lsdException w:name="Outline List 2" w:semiHidden="1" w:unhideWhenUsed="1"/>
+    <w:lsdException w:name="Outline List 3" w:semiHidden="1" w:unhideWhenUsed="1"/>
+    <w:lsdException w:name="Table Simple 1" w:semiHidden="1" w:unhideWhenUsed="1"/>
+    <w:lsdException w:name="Table Simple 2" w:semiHidden="1" w:unhideWhenUsed="1"/>
+    <w:lsdException w:name="Table Simple 3" w:semiHidden="1" w:unhideWhenUsed="1"/>
+    <w:lsdException w:name="Table Classic 1" w:semiHidden="1" w:unhideWhenUsed="1"/>
+    <w:lsdException w:name="Table Classic 2" w:semiHidden="1" w:unhideWhenUsed="1"/>
+    <w:lsdException w:name="Table Classic 3" w:semiHidden="1" w:unhideWhenUsed="1"/>
+    <w:lsdException w:name="Table Classic 4" w:semiHidden="1" w:unhideWhenUsed="1"/>
+    <w:lsdException w:name="Table Colorful 1" w:semiHidden="1" w:unhideWhenUsed="1"/>
+    <w:lsdException w:name="Table Colorful 2" w:semiHidden="1" w:unhideWhenUsed="1"/>
+    <w:lsdException w:name="Table Colorful 3" w:semiHidden="1" w:unhideWhenUsed="1"/>
+    <w:lsdException w:name="Table Columns 1" w:semiHidden="1" w:unhideWhenUsed="1"/>
+    <w:lsdException w:name="Table Columns 2" w:semiHidden="1" w:unhideWhenUsed="1"/>
+    <w:lsdException w:name="Table Columns 3" w:semiHidden="1" w:unhideWhenUsed="1"/>
+    <w:lsdException w:name="Table Columns 4" w:semiHidden="1" w:unhideWhenUsed="1"/>
+    <w:lsdException w:name="Table Columns 5" w:semiHidden="1" w:unhideWhenUsed="1"/>
+    <w:lsdException w:name="Table Grid 1" w:semiHidden="1" w:unhideWhenUsed="1"/>
+    <w:lsdException w:name="Table Grid 2" w:semiHidden="1" w:unhideWhenUsed="1"/>
+    <w:lsdException w:name="Table Grid 3" w:semiHidden="1" w:unhideWhenUsed="1"/>
+    <w:lsdException w:name="Table Grid 4" w:semiHidden="1" w:unhideWhenUsed="1"/>
+    <w:lsdException w:name="Table Grid 5" w:semiHidden="1" w:unhideWhenUsed="1"/>
+    <w:lsdException w:name="Table Grid 6" w:semiHidden="1" w:unhideWhenUsed="1"/>
+    <w:lsdException w:name="Table Grid 7" w:semiHidden="1" w:unhideWhenUsed="1"/>
+    <w:lsdException w:name="Table Grid 8" w:semiHidden="1" w:unhideWhenUsed="1"/>
+    <w:lsdException w:name="Table List 1" w:semiHidden="1" w:unhideWhenUsed="1"/>
+    <w:lsdException w:name="Table List 2" w:semiHidden="1" w:unhideWhenUsed="1"/>
+    <w:lsdException w:name="Table List 3" w:semiHidden="1" w:unhideWhenUsed="1"/>
+    <w:lsdException w:name="Table List 4" w:semiHidden="1" w:unhideWhenUsed="1"/>
+    <w:lsdException w:name="Table List 5" w:semiHidden="1" w:unhideWhenUsed="1"/>
+    <w:lsdException w:name="Table List 6" w:semiHidden="1" w:unhideWhenUsed="1"/>
+    <w:lsdException w:name="Table List 7" w:semiHidden="1" w:unhideWhenUsed="1"/>
+    <w:lsdException w:name="Table List 8" w:semiHidden="1" w:unhideWhenUsed="1"/>
+    <w:lsdException w:name="Table 3D effects 1" w:semiHidden="1" w:unhideWhenUsed="1"/>
+    <w:lsdException w:name="Table 3D effects 2" w:semiHidden="1" w:unhideWhenUsed="1"/>
+    <w:lsdException w:name="Table 3D effects 3" w:semiHidden="1" w:unhideWhenUsed="1"/>
+    <w:lsdException w:name="Table Contemporary" w:semiHidden="1" w:unhideWhenUsed="1"/>
+    <w:lsdException w:name="Table Elegant" w:semiHidden="1" w:unhideWhenUsed="1"/>
+    <w:lsdException w:name="Table Professional" w:semiHidden="1" w:unhideWhenUsed="1"/>
+    <w:lsdException w:name="Table Subtle 1" w:semiHidden="1" w:unhideWhenUsed="1"/>
+    <w:lsdException w:name="Table Subtle 2" w:semiHidden="1" w:unhideWhenUsed="1"/>
+    <w:lsdException w:name="Table Web 1" w:semiHidden="1" w:unhideWhenUsed="1"/>
+    <w:lsdException w:name="Table Web 2" w:semiHidden="1" w:unhideWhenUsed="1"/>
+    <w:lsdException w:name="Table Web 3" w:semiHidden="1" w:unhideWhenUsed="1"/>
+    <w:lsdException w:name="Balloon Text" w:semiHidden="1" w:unhideWhenUsed="1"/>
+    <w:lsdException w:name="Table Grid" w:uiPriority="39"/>
+    <w:lsdException w:name="Table Theme" w:semiHidden="1" w:unhideWhenUsed="1"/>
+    <w:lsdException w:name="Placeholder Text" w:semiHidden="1"/>
+    <w:lsdException w:name="No Spacing" w:uiPriority="1" w:qFormat="1"/>
+    <w:lsdException w:name="Light Shading" w:uiPriority="60"/>
+    <w:lsdException w:name="Light List" w:uiPriority="61"/>
+    <w:lsdException w:name="Light Grid" w:uiPriority="62"/>
+    <w:lsdException w:name="Medium Shading 1" w:uiPriority="63"/>
+    <w:lsdException w:name="Medium Shading 2" w:uiPriority="64"/>
+    <w:lsdException w:name="Medium List 1" w:uiPriority="65"/>
+    <w:lsdException w:name="Medium List 2" w:uiPriority="66"/>
+    <w:lsdException w:name="Medium Grid 1" w:uiPriority="67"/>
+    <w:lsdException w:name="Medium Grid 2" w:uiPriority="68"/>
+    <w:lsdException w:name="Medium Grid 3" w:uiPriority="69"/>
+    <w:lsdException w:name="Dark List" w:uiPriority="70"/>
+    <w:lsdException w:name="Colorful Shading" w:uiPriority="71"/>
+    <w:lsdException w:name="Colorful List" w:uiPriority="72"/>
+    <w:lsdException w:name="Colorful Grid" w:uiPriority="73"/>
+    <w:lsdException w:name="Light Shading Accent 1" w:uiPriority="60"/>
+    <w:lsdException w:name="Light List Accent 1" w:uiPriority="61"/>
+    <w:lsdException w:name="Light Grid Accent 1" w:uiPriority="62"/>
+    <w:lsdException w:name="Medium Shading 1 Accent 1" w:uiPriority="63"/>
+    <w:lsdException w:name="Medium Shading 2 Accent 1" w:uiPriority="64"/>
+    <w:lsdException w:name="Medium List 1 Accent 1" w:uiPriority="65"/>
+    <w:lsdException w:name="Revision" w:semiHidden="1"/>
+    <w:lsdException w:name="List Paragraph" w:uiPriority="34" w:qFormat="1"/>
+    <w:lsdException w:name="Quote" w:uiPriority="29" w:qFormat="1"/>
+    <w:lsdException w:name="Intense Quote" w:uiPriority="30" w:qFormat="1"/>
+    <w:lsdException w:name="Medium List 2 Accent 1" w:uiPriority="66"/>
+    <w:lsdException w:name="Medium Grid 1 Accent 1" w:uiPriority="67"/>
+    <w:lsdException w:name="Medium Grid 2 Accent 1" w:uiPriority="68"/>
+    <w:lsdException w:name="Medium Grid 3 Accent 1" w:uiPriority="69"/>
+    <w:lsdException w:name="Dark List Accent 1" w:uiPriority="70"/>
+    <w:lsdException w:name="Colorful Shading Accent 1" w:uiPriority="71"/>
+    <w:lsdException w:name="Colorful List Accent 1" w:uiPriority="72"/>
+    <w:lsdException w:name="Colorful Grid Accent 1" w:uiPriority="73"/>
+    <w:lsdException w:name="Light Shading Accent 2" w:uiPriority="60"/>
+    <w:lsdException w:name="Light List Accent 2" w:uiPriority="61"/>
+    <w:lsdException w:name="Light Grid Accent 2" w:uiPriority="62"/>
+    <w:lsdException w:name="Medium Shading 1 Accent 2" w:uiPriority="63"/>
+    <w:lsdException w:name="Medium Shading 2 Accent 2" w:uiPriority="64"/>
+    <w:lsdException w:name="Medium List 1 Accent 2" w:uiPriority="65"/>
+    <w:lsdException w:name="Medium List 2 Accent 2" w:uiPriority="66"/>
+    <w:lsdException w:name="Medium Grid 1 Accent 2" w:uiPriority="67"/>
+    <w:lsdException w:name="Medium Grid 2 Accent 2" w:uiPriority="68"/>
+    <w:lsdException w:name="Medium Grid 3 Accent 2" w:uiPriority="69"/>
+    <w:lsdException w:name="Dark List Accent 2" w:uiPriority="70"/>
+    <w:lsdException w:name="Colorful Shading Accent 2" w:uiPriority="71"/>
+    <w:lsdException w:name="Colorful List Accent 2" w:uiPriority="72"/>
+    <w:lsdException w:name="Colorful Grid Accent 2" w:uiPriority="73"/>
+    <w:lsdException w:name="Light Shading Accent 3" w:uiPriority="60"/>
+    <w:lsdException w:name="Light List Accent 3" w:uiPriority="61"/>
+    <w:lsdException w:name="Light Grid Accent 3" w:uiPriority="62"/>
+    <w:lsdException w:name="Medium Shading 1 Accent 3" w:uiPriority="63"/>
+    <w:lsdException w:name="Medium Shading 2 Accent 3" w:uiPriority="64"/>
+    <w:lsdException w:name="Medium List 1 Accent 3" w:uiPriority="65"/>
+    <w:lsdException w:name="Medium List 2 Accent 3" w:uiPriority="66"/>
+    <w:lsdException w:name="Medium Grid 1 Accent 3" w:uiPriority="67"/>
+    <w:lsdException w:name="Medium Grid 2 Accent 3" w:uiPriority="68"/>
+    <w:lsdException w:name="Medium Grid 3 Accent 3" w:uiPriority="69"/>
+    <w:lsdException w:name="Dark List Accent 3" w:uiPriority="70"/>
+    <w:lsdException w:name="Colorful Shading Accent 3" w:uiPriority="71"/>
+    <w:lsdException w:name="Colorful List Accent 3" w:uiPriority="72"/>
+    <w:lsdException w:name="Colorful Grid Accent 3" w:uiPriority="73"/>
+    <w:lsdException w:name="Light Shading Accent 4" w:uiPriority="60"/>
+    <w:lsdException w:name="Light List Accent 4" w:uiPriority="61"/>
+    <w:lsdException w:name="Light Grid Accent 4" w:uiPriority="62"/>
+    <w:lsdException w:name="Medium Shading 1 Accent 4" w:uiPriority="63"/>
+    <w:lsdException w:name="Medium Shading 2 Accent 4" w:uiPriority="64"/>
+    <w:lsdException w:name="Medium List 1 Accent 4" w:uiPriority="65"/>
+    <w:lsdException w:name="Medium List 2 Accent 4" w:uiPriority="66"/>
+    <w:lsdException w:name="Medium Grid 1 Accent 4" w:uiPriority="67"/>
+    <w:lsdException w:name="Medium Grid 2 Accent 4" w:uiPriority="68"/>
+    <w:lsdException w:name="Medium Grid 3 Accent 4" w:uiPriority="69"/>
+    <w:lsdException w:name="Dark List Accent 4" w:uiPriority="70"/>
+    <w:lsdException w:name="Colorful Shading Accent 4" w:uiPriority="71"/>
+    <w:lsdException w:name="Colorful List Accent 4" w:uiPriority="72"/>
+    <w:lsdException w:name="Colorful Grid Accent 4" w:uiPriority="73"/>
+    <w:lsdException w:name="Light Shading Accent 5" w:uiPriority="60"/>
+    <w:lsdException w:name="Light List Accent 5" w:uiPriority="61"/>
+    <w:lsdException w:name="Light Grid Accent 5" w:uiPriority="62"/>
+    <w:lsdException w:name="Medium Shading 1 Accent 5" w:uiPriority="63"/>
+    <w:lsdException w:name="Medium Shading 2 Accent 5" w:uiPriority="64"/>
+    <w:lsdException w:name="Medium List 1 Accent 5" w:uiPriority="65"/>
+    <w:lsdException w:name="Medium List 2 Accent 5" w:uiPriority="66"/>
+    <w:lsdException w:name="Medium Grid 1 Accent 5" w:uiPriority="67"/>
+    <w:lsdException w:name="Medium Grid 2 Accent 5" w:uiPriority="68"/>
+    <w:lsdException w:name="Medium Grid 3 Accent 5" w:uiPriority="69"/>
+    <w:lsdException w:name="Dark List Accent 5" w:uiPriority="70"/>
+    <w:lsdException w:name="Colorful Shading Accent 5" w:uiPriority="71"/>
+    <w:lsdException w:name="Colorful List Accent 5" w:uiPriority="72"/>
+    <w:lsdException w:name="Colorful Grid Accent 5" w:uiPriority="73"/>
+    <w:lsdException w:name="Light Shading Accent 6" w:uiPriority="60"/>
+    <w:lsdException w:name="Light List Accent 6" w:uiPriority="61"/>
+    <w:lsdException w:name="Light Grid Accent 6" w:uiPriority="62"/>
+    <w:lsdException w:name="Medium Shading 1 Accent 6" w:uiPriority="63"/>
+    <w:lsdException w:name="Medium Shading 2 Accent 6" w:uiPriority="64"/>
+    <w:lsdException w:name="Medium List 1 Accent 6" w:uiPriority="65"/>
+    <w:lsdException w:name="Medium List 2 Accent 6" w:uiPriority="66"/>
+    <w:lsdException w:name="Medium Grid 1 Accent 6" w:uiPriority="67"/>
+    <w:lsdException w:name="Medium Grid 2 Accent 6" w:uiPriority="68"/>
+    <w:lsdException w:name="Medium Grid 3 Accent 6" w:uiPriority="69"/>
+    <w:lsdException w:name="Dark List Accent 6" w:uiPriority="70"/>
+    <w:lsdException w:name="Colorful Shading Accent 6" w:uiPriority="71"/>
+    <w:lsdException w:name="Colorful List Accent 6" w:uiPriority="72"/>
+    <w:lsdException w:name="Colorful Grid Accent 6" w:uiPriority="73"/>
+    <w:lsdException w:name="Subtle Emphasis" w:uiPriority="19" w:qFormat="1"/>
+    <w:lsdException w:name="Intense Emphasis" w:uiPriority="21" w:qFormat="1"/>
+    <w:lsdException w:name="Subtle Reference" w:uiPriority="31" w:qFormat="1"/>
+    <w:lsdException w:name="Intense Reference" w:uiPriority="32" w:qFormat="1"/>
+    <w:lsdException w:name="Book Title" w:uiPriority="33" w:qFormat="1"/>
+    <w:lsdException w:name="Bibliography" w:semiHidden="1" w:uiPriority="37" w:unhideWhenUsed="1"/>
+    <w:lsdException w:name="TOC Heading" w:semiHidden="1" w:uiPriority="39" w:unhideWhenUsed="1" w:qFormat="1"/>
+    <w:lsdException w:name="Plain Table 1" w:uiPriority="41"/>
+    <w:lsdException w:name="Plain Table 2" w:uiPriority="42"/>
+    <w:lsdException w:name="Plain Table 3" w:uiPriority="43"/>
+    <w:lsdException w:name="Plain Table 4" w:uiPriority="44"/>
+    <w:lsdException w:name="Plain Table 5" w:uiPriority="45"/>
+    <w:lsdException w:name="Grid Table Light" w:uiPriority="40"/>
+    <w:lsdException w:name="Grid Table 1 Light" w:uiPriority="46"/>
+    <w:lsdException w:name="Grid Table 2" w:uiPriority="47"/>
+    <w:lsdException w:name="Grid Table 3" w:uiPriority="48"/>
+    <w:lsdException w:name="Grid Table 4" w:uiPriority="49"/>
+    <w:lsdException w:name="Grid Table 5 Dark" w:uiPriority="50"/>
+    <w:lsdException w:name="Grid Table 6 Colorful" w:uiPriority="51"/>
+    <w:lsdException w:name="Grid Table 7 Colorful" w:uiPriority="52"/>
+    <w:lsdException w:name="Grid Table 1 Light Accent 1" w:uiPriority="46"/>
+    <w:lsdException w:name="Grid Table 2 Accent 1" w:uiPriority="47"/>
+    <w:lsdException w:name="Grid Table 3 Accent 1" w:uiPriority="48"/>
+    <w:lsdException w:name="Grid Table 4 Accent 1" w:uiPriority="49"/>
+    <w:lsdException w:name="Grid Table 5 Dark Accent 1" w:uiPriority="50"/>
+    <w:lsdException w:name="Grid Table 6 Colorful Accent 1" w:uiPriority="51"/>
+    <w:lsdException w:name="Grid Table 7 Colorful Accent 1" w:uiPriority="52"/>
+    <w:lsdException w:name="Grid Table 1 Light Accent 2" w:uiPriority="46"/>
+    <w:lsdException w:name="Grid Table 2 Accent 2" w:uiPriority="47"/>
+    <w:lsdException w:name="Grid Table 3 Accent 2" w:uiPriority="48"/>
+    <w:lsdException w:name="Grid Table 4 Accent 2" w:uiPriority="49"/>
+    <w:lsdException w:name="Grid Table 5 Dark Accent 2" w:uiPriority="50"/>
+    <w:lsdException w:name="Grid Table 6 Colorful Accent 2" w:uiPriority="51"/>
+    <w:lsdException w:name="Grid Table 7 Colorful Accent 2" w:uiPriority="52"/>
+    <w:lsdException w:name="Grid Table 1 Light Accent 3" w:uiPriority="46"/>
+    <w:lsdException w:name="Grid Table 2 Accent 3" w:uiPriority="47"/>
+    <w:lsdException w:name="Grid Table 3 Accent 3" w:uiPriority="48"/>
+    <w:lsdException w:name="Grid Table 4 Accent 3" w:uiPriority="49"/>
+    <w:lsdException w:name="Grid Table 5 Dark Accent 3" w:uiPriority="50"/>
+    <w:lsdException w:name="Grid Table 6 Colorful Accent 3" w:uiPriority="51"/>
+    <w:lsdException w:name="Grid Table 7 Colorful Accent 3" w:uiPriority="52"/>
+    <w:lsdException w:name="Grid Table 1 Light Accent 4" w:uiPriority="46"/>
+    <w:lsdException w:name="Grid Table 2 Accent 4" w:uiPriority="47"/>
+    <w:lsdException w:name="Grid Table 3 Accent 4" w:uiPriority="48"/>
+    <w:lsdException w:name="Grid Table 4 Accent 4" w:uiPriority="49"/>
+    <w:lsdException w:name="Grid Table 5 Dark Accent 4" w:uiPriority="50"/>
+    <w:lsdException w:name="Grid Table 6 Colorful Accent 4" w:uiPriority="51"/>
+    <w:lsdException w:name="Grid Table 7 Colorful Accent 4" w:uiPriority="52"/>
+    <w:lsdException w:name="Grid Table 1 Light Accent 5" w:uiPriority="46"/>
+    <w:lsdException w:name="Grid Table 2 Accent 5" w:uiPriority="47"/>
+    <w:lsdException w:name="Grid Table 3 Accent 5" w:uiPriority="48"/>
+    <w:lsdException w:name="Grid Table 4 Accent 5" w:uiPriority="49"/>
+    <w:lsdException w:name="Grid Table 5 Dark Accent 5" w:uiPriority="50"/>
+    <w:lsdException w:name="Grid Table 6 Colorful Accent 5" w:uiPriority="51"/>
+    <w:lsdException w:name="Grid Table 7 Colorful Accent 5" w:uiPriority="52"/>
+    <w:lsdException w:name="Grid Table 1 Light Accent 6" w:uiPriority="46"/>
+    <w:lsdException w:name="Grid Table 2 Accent 6" w:uiPriority="47"/>
+    <w:lsdException w:name="Grid Table 3 Accent 6" w:uiPriority="48"/>
+    <w:lsdException w:name="Grid Table 4 Accent 6" w:uiPriority="49"/>
+    <w:lsdException w:name="Grid Table 5 Dark Accent 6" w:uiPriority="50"/>
+    <w:lsdException w:name="Grid Table 6 Colorful Accent 6" w:uiPriority="51"/>
+    <w:lsdException w:name="Grid Table 7 Colorful Accent 6" w:uiPriority="52"/>
+    <w:lsdException w:name="List Table 1 Light" w:uiPriority="46"/>
+    <w:lsdException w:name="List Table 2" w:uiPriority="47"/>
+    <w:lsdException w:name="List Table 3" w:uiPriority="48"/>
+    <w:lsdException w:name="List Table 4" w:uiPriority="49"/>
+    <w:lsdException w:name="List Table 5 Dark" w:uiPriority="50"/>
+    <w:lsdException w:name="List Table 6 Colorful" w:uiPriority="51"/>
+    <w:lsdException w:name="List Table 7 Colorful" w:uiPriority="52"/>
+    <w:lsdException w:name="List Table 1 Light Accent 1" w:uiPriority="46"/>
+    <w:lsdException w:name="List Table 2 Accent 1" w:uiPriority="47"/>
+    <w:lsdException w:name="List Table 3 Accent 1" w:uiPriority="48"/>
+    <w:lsdException w:name="List Table 4 Accent 1" w:uiPriority="49"/>
+    <w:lsdException w:name="List Table 5 Dark Accent 1" w:uiPriority="50"/>
+    <w:lsdException w:name="List Table 6 Colorful Accent 1" w:uiPriority="51"/>
+    <w:lsdException w:name="List Table 7 Colorful Accent 1" w:uiPriority="52"/>
+    <w:lsdException w:name="List Table 1 Light Accent 2" w:uiPriority="46"/>
+    <w:lsdException w:name="List Table 2 Accent 2" w:uiPriority="47"/>
+    <w:lsdException w:name="List Table 3 Accent 2" w:uiPriority="48"/>
+    <w:lsdException w:name="List Table 4 Accent 2" w:uiPriority="49"/>
+    <w:lsdException w:name="List Table 5 Dark Accent 2" w:uiPriority="50"/>
+    <w:lsdException w:name="List Table 6 Colorful Accent 2" w:uiPriority="51"/>
+    <w:lsdException w:name="List Table 7 Colorful Accent 2" w:uiPriority="52"/>
+    <w:lsdException w:name="List Table 1 Light Accent 3" w:uiPriority="46"/>
+    <w:lsdException w:name="List Table 2 Accent 3" w:uiPriority="47"/>
+    <w:lsdException w:name="List Table 3 Accent 3" w:uiPriority="48"/>
+    <w:lsdException w:name="List Table 4 Accent 3" w:uiPriority="49"/>
+    <w:lsdException w:name="List Table 5 Dark Accent 3" w:uiPriority="50"/>
+    <w:lsdException w:name="List Table 6 Colorful Accent 3" w:uiPriority="51"/>
+    <w:lsdException w:name="List Table 7 Colorful Accent 3" w:uiPriority="52"/>
+    <w:lsdException w:name="List Table 1 Light Accent 4" w:uiPriority="46"/>
+    <w:lsdException w:name="List Table 2 Accent 4" w:uiPriority="47"/>
+    <w:lsdException w:name="List Table 3 Accent 4" w:uiPriority="48"/>
+    <w:lsdException w:name="List Table 4 Accent 4" w:uiPriority="49"/>
+    <w:lsdException w:name="List Table 5 Dark Accent 4" w:uiPriority="50"/>
+    <w:lsdException w:name="List Table 6 Colorful Accent 4" w:uiPriority="51"/>
+    <w:lsdException w:name="List Table 7 Colorful Accent 4" w:uiPriority="52"/>
+    <w:lsdException w:name="List Table 1 Light Accent 5" w:uiPriority="46"/>
+    <w:lsdException w:name="List Table 2 Accent 5" w:uiPriority="47"/>
+    <w:lsdException w:name="List Table 3 Accent 5" w:uiPriority="48"/>
+    <w:lsdException w:name="List Table 4 Accent 5" w:uiPriority="49"/>
+    <w:lsdException w:name="List Table 5 Dark Accent 5" w:uiPriority="50"/>
+    <w:lsdException w:name="List Table 6 Colorful Accent 5" w:uiPriority="51"/>
+    <w:lsdException w:name="List Table 7 Colorful Accent 5" w:uiPriority="52"/>
+    <w:lsdException w:name="List Table 1 Light Accent 6" w:uiPriority="46"/>
+    <w:lsdException w:name="List Table 2 Accent 6" w:uiPriority="47"/>
+    <w:lsdException w:name="List Table 3 Accent 6" w:uiPriority="48"/>
+    <w:lsdException w:name="List Table 4 Accent 6" w:uiPriority="49"/>
+    <w:lsdException w:name="List Table 5 Dark Accent 6" w:uiPriority="50"/>
+    <w:lsdException w:name="List Table 6 Colorful Accent 6" w:uiPriority="51"/>
+    <w:lsdException w:name="List Table 7 Colorful Accent 6" w:uiPriority="52"/>
   </w:latentStyles>
   <w:style w:type="paragraph" w:default="1" w:styleId="a">
     <w:name w:val="Normal"/>
@@ -3146,7 +2989,7 @@
   <a:extraClrSchemeLst/>
   <a:extLst>
     <a:ext uri="{05A4C25C-085E-4340-85A3-A5531E510DB2}">
-      <thm15:themeFamily xmlns="" xmlns:thm15="http://schemas.microsoft.com/office/thememl/2012/main" name="Office Theme" id="{62F939B6-93AF-4DB8-9C6B-D6C7DFDC589F}" vid="{4A3C46E8-61CC-4603-A589-7422A47A8E4A}"/>
+      <thm15:themeFamily xmlns:thm15="http://schemas.microsoft.com/office/thememl/2012/main" name="Office Theme" id="{62F939B6-93AF-4DB8-9C6B-D6C7DFDC589F}" vid="{4A3C46E8-61CC-4603-A589-7422A47A8E4A}"/>
     </a:ext>
   </a:extLst>
 </a:theme>

</xml_diff>

<commit_message>
project_1 by wq detail design ver 4.0 -05/18/19:08
</commit_message>
<xml_diff>
--- a/Documents/转账模块概要设计.docx
+++ b/Documents/转账模块概要设计.docx
@@ -202,10 +202,10 @@
             <v:path o:extrusionok="f" gradientshapeok="t" o:connecttype="rect"/>
             <o:lock v:ext="edit" aspectratio="t"/>
           </v:shapetype>
-          <v:shape id="_x0000_i1025" type="#_x0000_t75" style="width:453.75pt;height:162.35pt" o:ole="">
+          <v:shape id="_x0000_i1025" type="#_x0000_t75" style="width:453.75pt;height:162pt" o:ole="">
             <v:imagedata r:id="rId7" o:title=""/>
           </v:shape>
-          <o:OLEObject Type="Embed" ProgID="Visio.Drawing.15" ShapeID="_x0000_i1025" DrawAspect="Content" ObjectID="_1493237978" r:id="rId8"/>
+          <o:OLEObject Type="Embed" ProgID="Visio.Drawing.15" ShapeID="_x0000_i1025" DrawAspect="Content" ObjectID="_1493478063" r:id="rId8"/>
         </w:object>
       </w:r>
     </w:p>
@@ -249,10 +249,10 @@
       </w:pPr>
       <w:r>
         <w:object w:dxaOrig="10891" w:dyaOrig="8789">
-          <v:shape id="_x0000_i1026" type="#_x0000_t75" style="width:461.2pt;height:372.9pt" o:ole="">
+          <v:shape id="_x0000_i1026" type="#_x0000_t75" style="width:461.25pt;height:372.75pt" o:ole="">
             <v:imagedata r:id="rId9" o:title=""/>
           </v:shape>
-          <o:OLEObject Type="Embed" ProgID="Visio.Drawing.11" ShapeID="_x0000_i1026" DrawAspect="Content" ObjectID="_1493237979" r:id="rId10"/>
+          <o:OLEObject Type="Embed" ProgID="Visio.Drawing.11" ShapeID="_x0000_i1026" DrawAspect="Content" ObjectID="_1493478064" r:id="rId10"/>
         </w:object>
       </w:r>
     </w:p>
@@ -368,10 +368,10 @@
       </w:pPr>
       <w:r>
         <w:object w:dxaOrig="15390" w:dyaOrig="5475">
-          <v:shape id="_x0000_i1027" type="#_x0000_t75" style="width:383.1pt;height:269pt" o:ole="">
+          <v:shape id="_x0000_i1027" type="#_x0000_t75" style="width:383.25pt;height:269.25pt" o:ole="">
             <v:imagedata r:id="rId7" o:title="" cropright="32246f"/>
           </v:shape>
-          <o:OLEObject Type="Embed" ProgID="Visio.Drawing.15" ShapeID="_x0000_i1027" DrawAspect="Content" ObjectID="_1493237980" r:id="rId11"/>
+          <o:OLEObject Type="Embed" ProgID="Visio.Drawing.15" ShapeID="_x0000_i1027" DrawAspect="Content" ObjectID="_1493478065" r:id="rId11"/>
         </w:object>
       </w:r>
     </w:p>
@@ -407,10 +407,10 @@
       </w:pPr>
       <w:r>
         <w:object w:dxaOrig="5718" w:dyaOrig="7654">
-          <v:shape id="_x0000_i1028" type="#_x0000_t75" style="width:285.3pt;height:382.4pt" o:ole="">
+          <v:shape id="_x0000_i1028" type="#_x0000_t75" style="width:285pt;height:382.5pt" o:ole="">
             <v:imagedata r:id="rId12" o:title=""/>
           </v:shape>
-          <o:OLEObject Type="Embed" ProgID="Visio.Drawing.11" ShapeID="_x0000_i1028" DrawAspect="Content" ObjectID="_1493237981" r:id="rId13"/>
+          <o:OLEObject Type="Embed" ProgID="Visio.Drawing.11" ShapeID="_x0000_i1028" DrawAspect="Content" ObjectID="_1493478066" r:id="rId13"/>
         </w:object>
       </w:r>
     </w:p>
@@ -1072,10 +1072,10 @@
       </w:pPr>
       <w:r>
         <w:object w:dxaOrig="15390" w:dyaOrig="5475">
-          <v:shape id="_x0000_i1029" type="#_x0000_t75" style="width:317.2pt;height:320.6pt" o:ole="">
+          <v:shape id="_x0000_i1029" type="#_x0000_t75" style="width:317.25pt;height:320.25pt" o:ole="">
             <v:imagedata r:id="rId7" o:title="" cropleft="33580f" cropright="8774f"/>
           </v:shape>
-          <o:OLEObject Type="Embed" ProgID="Visio.Drawing.15" ShapeID="_x0000_i1029" DrawAspect="Content" ObjectID="_1493237982" r:id="rId14"/>
+          <o:OLEObject Type="Embed" ProgID="Visio.Drawing.15" ShapeID="_x0000_i1029" DrawAspect="Content" ObjectID="_1493478067" r:id="rId14"/>
         </w:object>
       </w:r>
     </w:p>
@@ -1112,10 +1112,10 @@
       </w:pPr>
       <w:r>
         <w:object w:dxaOrig="3680" w:dyaOrig="6250">
-          <v:shape id="_x0000_i1030" type="#_x0000_t75" style="width:183.4pt;height:313.15pt" o:ole="">
+          <v:shape id="_x0000_i1030" type="#_x0000_t75" style="width:183.75pt;height:312.75pt" o:ole="">
             <v:imagedata r:id="rId15" o:title=""/>
           </v:shape>
-          <o:OLEObject Type="Embed" ProgID="Visio.Drawing.11" ShapeID="_x0000_i1030" DrawAspect="Content" ObjectID="_1493237983" r:id="rId16"/>
+          <o:OLEObject Type="Embed" ProgID="Visio.Drawing.11" ShapeID="_x0000_i1030" DrawAspect="Content" ObjectID="_1493478068" r:id="rId16"/>
         </w:object>
       </w:r>
     </w:p>
@@ -1156,7 +1156,15 @@
         <w:rPr>
           <w:rFonts w:hint="eastAsia"/>
         </w:rPr>
-        <w:t>查询余额</w:t>
+        <w:t>确认</w:t>
+      </w:r>
+      <w:bookmarkStart w:id="0" w:name="_GoBack"/>
+      <w:bookmarkEnd w:id="0"/>
+      <w:r>
+        <w:rPr>
+          <w:rFonts w:hint="eastAsia"/>
+        </w:rPr>
+        <w:t>余额</w:t>
       </w:r>
     </w:p>
     <w:p>
@@ -1721,10 +1729,10 @@
       </w:pPr>
       <w:r>
         <w:object w:dxaOrig="15390" w:dyaOrig="5475">
-          <v:shape id="_x0000_i1031" type="#_x0000_t75" style="width:199pt;height:204.45pt" o:ole="">
+          <v:shape id="_x0000_i1031" type="#_x0000_t75" style="width:199.5pt;height:204.75pt" o:ole="">
             <v:imagedata r:id="rId7" o:title="" croptop="21845f" cropbottom="18811f" cropleft="56870f"/>
           </v:shape>
-          <o:OLEObject Type="Embed" ProgID="Visio.Drawing.15" ShapeID="_x0000_i1031" DrawAspect="Content" ObjectID="_1493237984" r:id="rId17"/>
+          <o:OLEObject Type="Embed" ProgID="Visio.Drawing.15" ShapeID="_x0000_i1031" DrawAspect="Content" ObjectID="_1493478069" r:id="rId17"/>
         </w:object>
       </w:r>
     </w:p>
@@ -1752,10 +1760,10 @@
       </w:pPr>
       <w:r>
         <w:object w:dxaOrig="1331" w:dyaOrig="1785">
-          <v:shape id="_x0000_i1032" type="#_x0000_t75" style="width:113.45pt;height:151.45pt" o:ole="">
+          <v:shape id="_x0000_i1032" type="#_x0000_t75" style="width:113.25pt;height:151.5pt" o:ole="">
             <v:imagedata r:id="rId18" o:title=""/>
           </v:shape>
-          <o:OLEObject Type="Embed" ProgID="Visio.Drawing.11" ShapeID="_x0000_i1032" DrawAspect="Content" ObjectID="_1493237985" r:id="rId19"/>
+          <o:OLEObject Type="Embed" ProgID="Visio.Drawing.11" ShapeID="_x0000_i1032" DrawAspect="Content" ObjectID="_1493478070" r:id="rId19"/>
         </w:object>
       </w:r>
     </w:p>
@@ -1956,14 +1964,12 @@
       </w:pPr>
       <w:r>
         <w:object w:dxaOrig="7935" w:dyaOrig="6540">
-          <v:shape id="_x0000_i1033" type="#_x0000_t75" style="width:396.7pt;height:326.7pt" o:ole="">
+          <v:shape id="_x0000_i1033" type="#_x0000_t75" style="width:396.75pt;height:327pt" o:ole="">
             <v:imagedata r:id="rId20" o:title=""/>
           </v:shape>
-          <o:OLEObject Type="Embed" ProgID="Visio.Drawing.15" ShapeID="_x0000_i1033" DrawAspect="Content" ObjectID="_1493237986" r:id="rId21"/>
+          <o:OLEObject Type="Embed" ProgID="Visio.Drawing.15" ShapeID="_x0000_i1033" DrawAspect="Content" ObjectID="_1493478071" r:id="rId21"/>
         </w:object>
       </w:r>
-      <w:bookmarkStart w:id="0" w:name="_GoBack"/>
-      <w:bookmarkEnd w:id="0"/>
     </w:p>
     <w:sectPr>
       <w:pgSz w:w="11906" w:h="16838"/>

</xml_diff>

<commit_message>
project_1 by wq detial design ver 5.0 5/20/00:10
</commit_message>
<xml_diff>
--- a/Documents/转账模块概要设计.docx
+++ b/Documents/转账模块概要设计.docx
@@ -202,10 +202,10 @@
             <v:path o:extrusionok="f" gradientshapeok="t" o:connecttype="rect"/>
             <o:lock v:ext="edit" aspectratio="t"/>
           </v:shapetype>
-          <v:shape id="_x0000_i1025" type="#_x0000_t75" style="width:453.75pt;height:162pt" o:ole="">
+          <v:shape id="_x0000_i1025" type="#_x0000_t75" style="width:454.2pt;height:162.4pt" o:ole="">
             <v:imagedata r:id="rId7" o:title=""/>
           </v:shape>
-          <o:OLEObject Type="Embed" ProgID="Visio.Drawing.15" ShapeID="_x0000_i1025" DrawAspect="Content" ObjectID="_1493478063" r:id="rId8"/>
+          <o:OLEObject Type="Embed" ProgID="Visio.Drawing.15" ShapeID="_x0000_i1025" DrawAspect="Content" ObjectID="_1493585114" r:id="rId8"/>
         </w:object>
       </w:r>
     </w:p>
@@ -249,10 +249,10 @@
       </w:pPr>
       <w:r>
         <w:object w:dxaOrig="10891" w:dyaOrig="8789">
-          <v:shape id="_x0000_i1026" type="#_x0000_t75" style="width:461.25pt;height:372.75pt" o:ole="">
+          <v:shape id="_x0000_i1026" type="#_x0000_t75" style="width:461.1pt;height:373pt" o:ole="">
             <v:imagedata r:id="rId9" o:title=""/>
           </v:shape>
-          <o:OLEObject Type="Embed" ProgID="Visio.Drawing.11" ShapeID="_x0000_i1026" DrawAspect="Content" ObjectID="_1493478064" r:id="rId10"/>
+          <o:OLEObject Type="Embed" ProgID="Visio.Drawing.11" ShapeID="_x0000_i1026" DrawAspect="Content" ObjectID="_1493585115" r:id="rId10"/>
         </w:object>
       </w:r>
     </w:p>
@@ -368,10 +368,10 @@
       </w:pPr>
       <w:r>
         <w:object w:dxaOrig="15390" w:dyaOrig="5475">
-          <v:shape id="_x0000_i1027" type="#_x0000_t75" style="width:383.25pt;height:269.25pt" o:ole="">
+          <v:shape id="_x0000_i1027" type="#_x0000_t75" style="width:383pt;height:269.6pt" o:ole="">
             <v:imagedata r:id="rId7" o:title="" cropright="32246f"/>
           </v:shape>
-          <o:OLEObject Type="Embed" ProgID="Visio.Drawing.15" ShapeID="_x0000_i1027" DrawAspect="Content" ObjectID="_1493478065" r:id="rId11"/>
+          <o:OLEObject Type="Embed" ProgID="Visio.Drawing.15" ShapeID="_x0000_i1027" DrawAspect="Content" ObjectID="_1493585116" r:id="rId11"/>
         </w:object>
       </w:r>
     </w:p>
@@ -407,10 +407,10 @@
       </w:pPr>
       <w:r>
         <w:object w:dxaOrig="5718" w:dyaOrig="7654">
-          <v:shape id="_x0000_i1028" type="#_x0000_t75" style="width:285pt;height:382.5pt" o:ole="">
+          <v:shape id="_x0000_i1028" type="#_x0000_t75" style="width:284.95pt;height:382.2pt" o:ole="">
             <v:imagedata r:id="rId12" o:title=""/>
           </v:shape>
-          <o:OLEObject Type="Embed" ProgID="Visio.Drawing.11" ShapeID="_x0000_i1028" DrawAspect="Content" ObjectID="_1493478066" r:id="rId13"/>
+          <o:OLEObject Type="Embed" ProgID="Visio.Drawing.11" ShapeID="_x0000_i1028" DrawAspect="Content" ObjectID="_1493585117" r:id="rId13"/>
         </w:object>
       </w:r>
     </w:p>
@@ -1072,10 +1072,10 @@
       </w:pPr>
       <w:r>
         <w:object w:dxaOrig="15390" w:dyaOrig="5475">
-          <v:shape id="_x0000_i1029" type="#_x0000_t75" style="width:317.25pt;height:320.25pt" o:ole="">
+          <v:shape id="_x0000_i1029" type="#_x0000_t75" style="width:317.1pt;height:320.15pt" o:ole="">
             <v:imagedata r:id="rId7" o:title="" cropleft="33580f" cropright="8774f"/>
           </v:shape>
-          <o:OLEObject Type="Embed" ProgID="Visio.Drawing.15" ShapeID="_x0000_i1029" DrawAspect="Content" ObjectID="_1493478067" r:id="rId14"/>
+          <o:OLEObject Type="Embed" ProgID="Visio.Drawing.15" ShapeID="_x0000_i1029" DrawAspect="Content" ObjectID="_1493585118" r:id="rId14"/>
         </w:object>
       </w:r>
     </w:p>
@@ -1112,10 +1112,10 @@
       </w:pPr>
       <w:r>
         <w:object w:dxaOrig="3680" w:dyaOrig="6250">
-          <v:shape id="_x0000_i1030" type="#_x0000_t75" style="width:183.75pt;height:312.75pt" o:ole="">
+          <v:shape id="_x0000_i1030" type="#_x0000_t75" style="width:183.85pt;height:312.5pt" o:ole="">
             <v:imagedata r:id="rId15" o:title=""/>
           </v:shape>
-          <o:OLEObject Type="Embed" ProgID="Visio.Drawing.11" ShapeID="_x0000_i1030" DrawAspect="Content" ObjectID="_1493478068" r:id="rId16"/>
+          <o:OLEObject Type="Embed" ProgID="Visio.Drawing.11" ShapeID="_x0000_i1030" DrawAspect="Content" ObjectID="_1493585119" r:id="rId16"/>
         </w:object>
       </w:r>
     </w:p>
@@ -1157,464 +1157,477 @@
           <w:rFonts w:hint="eastAsia"/>
         </w:rPr>
         <w:t>确认</w:t>
+      </w:r>
+      <w:r>
+        <w:rPr>
+          <w:rFonts w:hint="eastAsia"/>
+        </w:rPr>
+        <w:t>余额</w:t>
+      </w:r>
+    </w:p>
+    <w:p>
+      <w:pPr>
+        <w:pStyle w:val="3"/>
+      </w:pPr>
+      <w:r>
+        <w:rPr>
+          <w:rFonts w:hint="eastAsia"/>
+        </w:rPr>
+        <w:t>（</w:t>
+      </w:r>
+      <w:r>
+        <w:rPr>
+          <w:rFonts w:hint="eastAsia"/>
+        </w:rPr>
+        <w:t>1</w:t>
+      </w:r>
+      <w:r>
+        <w:rPr>
+          <w:rFonts w:hint="eastAsia"/>
+        </w:rPr>
+        <w:t>）</w:t>
+      </w:r>
+      <w:r>
+        <w:rPr>
+          <w:rFonts w:hint="eastAsia"/>
+        </w:rPr>
+        <w:t xml:space="preserve"> </w:t>
+      </w:r>
+      <w:r>
+        <w:rPr>
+          <w:rFonts w:hint="eastAsia"/>
+        </w:rPr>
+        <w:t>处理说明</w:t>
+      </w:r>
+    </w:p>
+    <w:p>
+      <w:pPr>
+        <w:pStyle w:val="3"/>
+        <w:rPr>
+          <w:b w:val="0"/>
+          <w:szCs w:val="21"/>
+        </w:rPr>
+      </w:pPr>
+      <w:r>
+        <w:rPr>
+          <w:rFonts w:hint="eastAsia"/>
+          <w:b w:val="0"/>
+          <w:szCs w:val="21"/>
+        </w:rPr>
+        <w:t>接收到转账单（</w:t>
+      </w:r>
+      <w:r>
+        <w:rPr>
+          <w:rFonts w:hint="eastAsia"/>
+          <w:b w:val="0"/>
+          <w:szCs w:val="21"/>
+        </w:rPr>
+        <w:t>4</w:t>
+      </w:r>
+      <w:r>
+        <w:rPr>
+          <w:rFonts w:hint="eastAsia"/>
+          <w:b w:val="0"/>
+          <w:szCs w:val="21"/>
+        </w:rPr>
+        <w:t>）之后，</w:t>
+      </w:r>
+      <w:r>
+        <w:rPr>
+          <w:rFonts w:hint="eastAsia"/>
+          <w:b w:val="0"/>
+          <w:szCs w:val="21"/>
+        </w:rPr>
+        <w:t>读取账号信息。用转账单上的转账金额和账号</w:t>
+      </w:r>
+      <w:r>
+        <w:rPr>
+          <w:rFonts w:hint="eastAsia"/>
+          <w:b w:val="0"/>
+          <w:szCs w:val="21"/>
+        </w:rPr>
+        <w:t>余额作比较，若大于或等于</w:t>
+      </w:r>
+      <w:r>
+        <w:rPr>
+          <w:rFonts w:hint="eastAsia"/>
+          <w:b w:val="0"/>
+          <w:szCs w:val="21"/>
+        </w:rPr>
+        <w:t>账号</w:t>
+      </w:r>
+      <w:r>
+        <w:rPr>
+          <w:rFonts w:hint="eastAsia"/>
+          <w:b w:val="0"/>
+          <w:szCs w:val="21"/>
+        </w:rPr>
+        <w:t>余额则返回</w:t>
+      </w:r>
+      <w:r>
+        <w:rPr>
+          <w:rFonts w:hint="eastAsia"/>
+          <w:b w:val="0"/>
+          <w:szCs w:val="21"/>
+        </w:rPr>
+        <w:t>true</w:t>
+      </w:r>
+      <w:r>
+        <w:rPr>
+          <w:rFonts w:hint="eastAsia"/>
+          <w:b w:val="0"/>
+          <w:szCs w:val="21"/>
+        </w:rPr>
+        <w:t>，并且生成包括余额信息的转账单（</w:t>
+      </w:r>
+      <w:r>
+        <w:rPr>
+          <w:rFonts w:hint="eastAsia"/>
+          <w:b w:val="0"/>
+          <w:szCs w:val="21"/>
+        </w:rPr>
+        <w:t>5</w:t>
+      </w:r>
+      <w:r>
+        <w:rPr>
+          <w:rFonts w:hint="eastAsia"/>
+          <w:b w:val="0"/>
+          <w:szCs w:val="21"/>
+        </w:rPr>
+        <w:t>）</w:t>
+      </w:r>
+      <w:r>
+        <w:rPr>
+          <w:rFonts w:hint="eastAsia"/>
+          <w:b w:val="0"/>
+          <w:szCs w:val="21"/>
+        </w:rPr>
+        <w:t>，若小于账户余额则返回</w:t>
+      </w:r>
+      <w:r>
+        <w:rPr>
+          <w:rFonts w:hint="eastAsia"/>
+          <w:b w:val="0"/>
+          <w:szCs w:val="21"/>
+        </w:rPr>
+        <w:t>false</w:t>
+      </w:r>
+      <w:r>
+        <w:rPr>
+          <w:rFonts w:hint="eastAsia"/>
+          <w:b w:val="0"/>
+          <w:szCs w:val="21"/>
+        </w:rPr>
+        <w:t>，</w:t>
+      </w:r>
+      <w:r>
+        <w:rPr>
+          <w:rFonts w:hint="eastAsia"/>
+          <w:b w:val="0"/>
+          <w:szCs w:val="21"/>
+        </w:rPr>
+        <w:t>并且生成显示余额不足的账单</w:t>
+      </w:r>
+      <w:r>
+        <w:rPr>
+          <w:rFonts w:hint="eastAsia"/>
+          <w:b w:val="0"/>
+          <w:szCs w:val="21"/>
+        </w:rPr>
+        <w:t>。</w:t>
+      </w:r>
+    </w:p>
+    <w:p>
+      <w:pPr>
+        <w:pStyle w:val="3"/>
+      </w:pPr>
+      <w:r>
+        <w:rPr>
+          <w:rFonts w:hint="eastAsia"/>
+        </w:rPr>
+        <w:t>（</w:t>
+      </w:r>
+      <w:r>
+        <w:rPr>
+          <w:rFonts w:hint="eastAsia"/>
+        </w:rPr>
+        <w:t>2</w:t>
+      </w:r>
+      <w:r>
+        <w:rPr>
+          <w:rFonts w:hint="eastAsia"/>
+        </w:rPr>
+        <w:t>）</w:t>
+      </w:r>
+      <w:r>
+        <w:rPr>
+          <w:rFonts w:hint="eastAsia"/>
+        </w:rPr>
+        <w:t xml:space="preserve"> </w:t>
+      </w:r>
+      <w:r>
+        <w:rPr>
+          <w:rFonts w:hint="eastAsia"/>
+        </w:rPr>
+        <w:t>接口说明</w:t>
+      </w:r>
+    </w:p>
+    <w:p>
+      <w:pPr>
+        <w:pStyle w:val="3"/>
+        <w:rPr>
+          <w:b w:val="0"/>
+          <w:szCs w:val="21"/>
+        </w:rPr>
+      </w:pPr>
+      <w:r>
+        <w:rPr>
+          <w:rFonts w:hint="eastAsia"/>
+          <w:b w:val="0"/>
+          <w:szCs w:val="21"/>
+        </w:rPr>
+        <w:t>入口：转账单（</w:t>
+      </w:r>
+      <w:r>
+        <w:rPr>
+          <w:rFonts w:hint="eastAsia"/>
+          <w:b w:val="0"/>
+          <w:szCs w:val="21"/>
+        </w:rPr>
+        <w:t>4</w:t>
+      </w:r>
+      <w:r>
+        <w:rPr>
+          <w:rFonts w:hint="eastAsia"/>
+          <w:b w:val="0"/>
+          <w:szCs w:val="21"/>
+        </w:rPr>
+        <w:t>）</w:t>
+      </w:r>
+    </w:p>
+    <w:p>
+      <w:pPr>
+        <w:pStyle w:val="3"/>
+        <w:rPr>
+          <w:b w:val="0"/>
+          <w:szCs w:val="21"/>
+        </w:rPr>
+      </w:pPr>
+      <w:r>
+        <w:rPr>
+          <w:rFonts w:hint="eastAsia"/>
+          <w:b w:val="0"/>
+          <w:szCs w:val="21"/>
+        </w:rPr>
+        <w:t>返回值：</w:t>
+      </w:r>
+      <w:r>
+        <w:rPr>
+          <w:rFonts w:hint="eastAsia"/>
+          <w:b w:val="0"/>
+          <w:szCs w:val="21"/>
+        </w:rPr>
+        <w:t>转账单（</w:t>
+      </w:r>
+      <w:r>
+        <w:rPr>
+          <w:rFonts w:hint="eastAsia"/>
+          <w:b w:val="0"/>
+          <w:szCs w:val="21"/>
+        </w:rPr>
+        <w:t>5</w:t>
+      </w:r>
+      <w:r>
+        <w:rPr>
+          <w:rFonts w:hint="eastAsia"/>
+          <w:b w:val="0"/>
+          <w:szCs w:val="21"/>
+        </w:rPr>
+        <w:t>）</w:t>
+      </w:r>
+      <w:r>
+        <w:rPr>
+          <w:rFonts w:hint="eastAsia"/>
+          <w:b w:val="0"/>
+          <w:szCs w:val="21"/>
+        </w:rPr>
+        <w:t>|</w:t>
+      </w:r>
+      <w:r>
+        <w:rPr>
+          <w:rFonts w:hint="eastAsia"/>
+          <w:b w:val="0"/>
+          <w:szCs w:val="21"/>
+        </w:rPr>
+        <w:t>显示余额不足的转账单</w:t>
+      </w:r>
+    </w:p>
+    <w:p>
+      <w:pPr>
+        <w:pStyle w:val="3"/>
+        <w:ind w:left="420" w:firstLine="420"/>
+      </w:pPr>
+      <w:r>
+        <w:rPr>
+          <w:rFonts w:hint="eastAsia"/>
+        </w:rPr>
+        <w:t>3.</w:t>
+      </w:r>
+      <w:r>
+        <w:rPr>
+          <w:rFonts w:hint="eastAsia"/>
+        </w:rPr>
+        <w:t xml:space="preserve"> </w:t>
+      </w:r>
+      <w:r>
+        <w:t>支付密码确认</w:t>
+      </w:r>
+      <w:r>
+        <w:t>、</w:t>
+      </w:r>
+      <w:r>
+        <w:rPr>
+          <w:rFonts w:hint="eastAsia"/>
+        </w:rPr>
+        <w:t>更改余额</w:t>
+      </w:r>
+    </w:p>
+    <w:p>
+      <w:pPr>
+        <w:pStyle w:val="3"/>
+      </w:pPr>
+      <w:r>
+        <w:rPr>
+          <w:rFonts w:hint="eastAsia"/>
+        </w:rPr>
+        <w:t>（</w:t>
+      </w:r>
+      <w:r>
+        <w:rPr>
+          <w:rFonts w:hint="eastAsia"/>
+        </w:rPr>
+        <w:t>1</w:t>
+      </w:r>
+      <w:r>
+        <w:rPr>
+          <w:rFonts w:hint="eastAsia"/>
+        </w:rPr>
+        <w:t>）</w:t>
+      </w:r>
+      <w:r>
+        <w:rPr>
+          <w:rFonts w:hint="eastAsia"/>
+        </w:rPr>
+        <w:t xml:space="preserve"> </w:t>
+      </w:r>
+      <w:r>
+        <w:rPr>
+          <w:rFonts w:hint="eastAsia"/>
+        </w:rPr>
+        <w:t>处理说明</w:t>
+      </w:r>
+    </w:p>
+    <w:p>
+      <w:pPr>
+        <w:pStyle w:val="3"/>
+        <w:rPr>
+          <w:b w:val="0"/>
+          <w:szCs w:val="21"/>
+        </w:rPr>
+      </w:pPr>
+      <w:r>
+        <w:rPr>
+          <w:rFonts w:hint="eastAsia"/>
+          <w:b w:val="0"/>
+          <w:szCs w:val="21"/>
+        </w:rPr>
+        <w:t>收到账单（</w:t>
+      </w:r>
+      <w:r>
+        <w:rPr>
+          <w:rFonts w:hint="eastAsia"/>
+          <w:b w:val="0"/>
+          <w:szCs w:val="21"/>
+        </w:rPr>
+        <w:t>5</w:t>
+      </w:r>
+      <w:r>
+        <w:rPr>
+          <w:rFonts w:hint="eastAsia"/>
+          <w:b w:val="0"/>
+          <w:szCs w:val="21"/>
+        </w:rPr>
+        <w:t>）之后进行密码确认，若密码正确则</w:t>
+      </w:r>
+      <w:r>
+        <w:rPr>
+          <w:rFonts w:hint="eastAsia"/>
+          <w:b w:val="0"/>
+          <w:szCs w:val="21"/>
+        </w:rPr>
+        <w:t>读取账号信息然后</w:t>
+      </w:r>
+      <w:r>
+        <w:rPr>
+          <w:rFonts w:hint="eastAsia"/>
+          <w:b w:val="0"/>
+          <w:szCs w:val="21"/>
+        </w:rPr>
+        <w:t>更改余额然后生成正式的转账单</w:t>
+      </w:r>
+      <w:r>
+        <w:rPr>
+          <w:rFonts w:hint="eastAsia"/>
+          <w:b w:val="0"/>
+          <w:szCs w:val="21"/>
+        </w:rPr>
+        <w:t>，否则生成无效账单</w:t>
+      </w:r>
+      <w:r>
+        <w:rPr>
+          <w:rFonts w:hint="eastAsia"/>
+          <w:b w:val="0"/>
+          <w:szCs w:val="21"/>
+        </w:rPr>
+        <w:t>。</w:t>
+      </w:r>
+    </w:p>
+    <w:p>
+      <w:pPr>
+        <w:pStyle w:val="3"/>
+      </w:pPr>
+      <w:r>
+        <w:rPr>
+          <w:rFonts w:hint="eastAsia"/>
+        </w:rPr>
+        <w:t>（</w:t>
+      </w:r>
+      <w:r>
+        <w:rPr>
+          <w:rFonts w:hint="eastAsia"/>
+        </w:rPr>
+        <w:t>2</w:t>
+      </w:r>
+      <w:r>
+        <w:rPr>
+          <w:rFonts w:hint="eastAsia"/>
+        </w:rPr>
+        <w:t>）</w:t>
+      </w:r>
+      <w:r>
+        <w:rPr>
+          <w:rFonts w:hint="eastAsia"/>
+        </w:rPr>
+        <w:t xml:space="preserve"> </w:t>
+      </w:r>
+      <w:r>
+        <w:rPr>
+          <w:rFonts w:hint="eastAsia"/>
+        </w:rPr>
+        <w:t>接口说明</w:t>
       </w:r>
       <w:bookmarkStart w:id="0" w:name="_GoBack"/>
       <w:bookmarkEnd w:id="0"/>
-      <w:r>
-        <w:rPr>
-          <w:rFonts w:hint="eastAsia"/>
-        </w:rPr>
-        <w:t>余额</w:t>
-      </w:r>
-    </w:p>
-    <w:p>
-      <w:pPr>
-        <w:pStyle w:val="3"/>
-      </w:pPr>
-      <w:r>
-        <w:rPr>
-          <w:rFonts w:hint="eastAsia"/>
-        </w:rPr>
-        <w:t>（</w:t>
-      </w:r>
-      <w:r>
-        <w:rPr>
-          <w:rFonts w:hint="eastAsia"/>
-        </w:rPr>
-        <w:t>1</w:t>
-      </w:r>
-      <w:r>
-        <w:rPr>
-          <w:rFonts w:hint="eastAsia"/>
-        </w:rPr>
-        <w:t>）</w:t>
-      </w:r>
-      <w:r>
-        <w:rPr>
-          <w:rFonts w:hint="eastAsia"/>
-        </w:rPr>
-        <w:t xml:space="preserve"> </w:t>
-      </w:r>
-      <w:r>
-        <w:rPr>
-          <w:rFonts w:hint="eastAsia"/>
-        </w:rPr>
-        <w:t>处理说明</w:t>
-      </w:r>
-    </w:p>
-    <w:p>
-      <w:pPr>
-        <w:pStyle w:val="3"/>
-        <w:rPr>
-          <w:b w:val="0"/>
-          <w:szCs w:val="21"/>
-        </w:rPr>
-      </w:pPr>
-      <w:r>
-        <w:rPr>
-          <w:rFonts w:hint="eastAsia"/>
-          <w:b w:val="0"/>
-          <w:szCs w:val="21"/>
-        </w:rPr>
-        <w:t>接收到转账单（</w:t>
-      </w:r>
-      <w:r>
-        <w:rPr>
-          <w:rFonts w:hint="eastAsia"/>
-          <w:b w:val="0"/>
-          <w:szCs w:val="21"/>
-        </w:rPr>
-        <w:t>4</w:t>
-      </w:r>
-      <w:r>
-        <w:rPr>
-          <w:rFonts w:hint="eastAsia"/>
-          <w:b w:val="0"/>
-          <w:szCs w:val="21"/>
-        </w:rPr>
-        <w:t>）之后，</w:t>
-      </w:r>
-      <w:r>
-        <w:rPr>
-          <w:rFonts w:hint="eastAsia"/>
-          <w:b w:val="0"/>
-          <w:szCs w:val="21"/>
-        </w:rPr>
-        <w:t>读取账号信息。用转账单上的转账金额和账号</w:t>
-      </w:r>
-      <w:r>
-        <w:rPr>
-          <w:rFonts w:hint="eastAsia"/>
-          <w:b w:val="0"/>
-          <w:szCs w:val="21"/>
-        </w:rPr>
-        <w:t>余额作比较，若大于或等于</w:t>
-      </w:r>
-      <w:r>
-        <w:rPr>
-          <w:rFonts w:hint="eastAsia"/>
-          <w:b w:val="0"/>
-          <w:szCs w:val="21"/>
-        </w:rPr>
-        <w:t>账号</w:t>
-      </w:r>
-      <w:r>
-        <w:rPr>
-          <w:rFonts w:hint="eastAsia"/>
-          <w:b w:val="0"/>
-          <w:szCs w:val="21"/>
-        </w:rPr>
-        <w:t>余额则返回</w:t>
-      </w:r>
-      <w:r>
-        <w:rPr>
-          <w:rFonts w:hint="eastAsia"/>
-          <w:b w:val="0"/>
-          <w:szCs w:val="21"/>
-        </w:rPr>
-        <w:t>true</w:t>
-      </w:r>
-      <w:r>
-        <w:rPr>
-          <w:rFonts w:hint="eastAsia"/>
-          <w:b w:val="0"/>
-          <w:szCs w:val="21"/>
-        </w:rPr>
-        <w:t>，并且生成包括余额信息的转账单（</w:t>
-      </w:r>
-      <w:r>
-        <w:rPr>
-          <w:rFonts w:hint="eastAsia"/>
-          <w:b w:val="0"/>
-          <w:szCs w:val="21"/>
-        </w:rPr>
-        <w:t>5</w:t>
-      </w:r>
-      <w:r>
-        <w:rPr>
-          <w:rFonts w:hint="eastAsia"/>
-          <w:b w:val="0"/>
-          <w:szCs w:val="21"/>
-        </w:rPr>
-        <w:t>）</w:t>
-      </w:r>
-      <w:r>
-        <w:rPr>
-          <w:rFonts w:hint="eastAsia"/>
-          <w:b w:val="0"/>
-          <w:szCs w:val="21"/>
-        </w:rPr>
-        <w:t>，若小于账户余额则返回</w:t>
-      </w:r>
-      <w:r>
-        <w:rPr>
-          <w:rFonts w:hint="eastAsia"/>
-          <w:b w:val="0"/>
-          <w:szCs w:val="21"/>
-        </w:rPr>
-        <w:t>false</w:t>
-      </w:r>
-      <w:r>
-        <w:rPr>
-          <w:rFonts w:hint="eastAsia"/>
-          <w:b w:val="0"/>
-          <w:szCs w:val="21"/>
-        </w:rPr>
-        <w:t>，</w:t>
-      </w:r>
-      <w:r>
-        <w:rPr>
-          <w:rFonts w:hint="eastAsia"/>
-          <w:b w:val="0"/>
-          <w:szCs w:val="21"/>
-        </w:rPr>
-        <w:t>并且生成显示余额不足的账单</w:t>
-      </w:r>
-      <w:r>
-        <w:rPr>
-          <w:rFonts w:hint="eastAsia"/>
-          <w:b w:val="0"/>
-          <w:szCs w:val="21"/>
-        </w:rPr>
-        <w:t>。</w:t>
-      </w:r>
-    </w:p>
-    <w:p>
-      <w:pPr>
-        <w:pStyle w:val="3"/>
-      </w:pPr>
-      <w:r>
-        <w:rPr>
-          <w:rFonts w:hint="eastAsia"/>
-        </w:rPr>
-        <w:t>（</w:t>
-      </w:r>
-      <w:r>
-        <w:rPr>
-          <w:rFonts w:hint="eastAsia"/>
-        </w:rPr>
-        <w:t>2</w:t>
-      </w:r>
-      <w:r>
-        <w:rPr>
-          <w:rFonts w:hint="eastAsia"/>
-        </w:rPr>
-        <w:t>）</w:t>
-      </w:r>
-      <w:r>
-        <w:rPr>
-          <w:rFonts w:hint="eastAsia"/>
-        </w:rPr>
-        <w:t xml:space="preserve"> </w:t>
-      </w:r>
-      <w:r>
-        <w:rPr>
-          <w:rFonts w:hint="eastAsia"/>
-        </w:rPr>
-        <w:t>接口说明</w:t>
-      </w:r>
-    </w:p>
-    <w:p>
-      <w:pPr>
-        <w:pStyle w:val="3"/>
-        <w:rPr>
-          <w:b w:val="0"/>
-          <w:szCs w:val="21"/>
-        </w:rPr>
-      </w:pPr>
-      <w:r>
-        <w:rPr>
-          <w:rFonts w:hint="eastAsia"/>
-          <w:b w:val="0"/>
-          <w:szCs w:val="21"/>
-        </w:rPr>
-        <w:t>入口：转账单（</w:t>
-      </w:r>
-      <w:r>
-        <w:rPr>
-          <w:rFonts w:hint="eastAsia"/>
-          <w:b w:val="0"/>
-          <w:szCs w:val="21"/>
-        </w:rPr>
-        <w:t>4</w:t>
-      </w:r>
-      <w:r>
-        <w:rPr>
-          <w:rFonts w:hint="eastAsia"/>
-          <w:b w:val="0"/>
-          <w:szCs w:val="21"/>
-        </w:rPr>
-        <w:t>）</w:t>
-      </w:r>
-    </w:p>
-    <w:p>
-      <w:pPr>
-        <w:pStyle w:val="3"/>
-        <w:rPr>
-          <w:b w:val="0"/>
-          <w:szCs w:val="21"/>
-        </w:rPr>
-      </w:pPr>
-      <w:r>
-        <w:rPr>
-          <w:rFonts w:hint="eastAsia"/>
-          <w:b w:val="0"/>
-          <w:szCs w:val="21"/>
-        </w:rPr>
-        <w:t>返回值：</w:t>
-      </w:r>
-      <w:r>
-        <w:rPr>
-          <w:rFonts w:hint="eastAsia"/>
-          <w:b w:val="0"/>
-          <w:szCs w:val="21"/>
-        </w:rPr>
-        <w:t>转账单（</w:t>
-      </w:r>
-      <w:r>
-        <w:rPr>
-          <w:rFonts w:hint="eastAsia"/>
-          <w:b w:val="0"/>
-          <w:szCs w:val="21"/>
-        </w:rPr>
-        <w:t>5</w:t>
-      </w:r>
-      <w:r>
-        <w:rPr>
-          <w:rFonts w:hint="eastAsia"/>
-          <w:b w:val="0"/>
-          <w:szCs w:val="21"/>
-        </w:rPr>
-        <w:t>）</w:t>
-      </w:r>
-      <w:r>
-        <w:rPr>
-          <w:rFonts w:hint="eastAsia"/>
-          <w:b w:val="0"/>
-          <w:szCs w:val="21"/>
-        </w:rPr>
-        <w:t>|</w:t>
-      </w:r>
-      <w:r>
-        <w:rPr>
-          <w:rFonts w:hint="eastAsia"/>
-          <w:b w:val="0"/>
-          <w:szCs w:val="21"/>
-        </w:rPr>
-        <w:t>显示余额不足的转账单</w:t>
-      </w:r>
-    </w:p>
-    <w:p>
-      <w:pPr>
-        <w:pStyle w:val="3"/>
-      </w:pPr>
-      <w:r>
-        <w:rPr>
-          <w:rFonts w:hint="eastAsia"/>
-        </w:rPr>
-        <w:t xml:space="preserve">2. </w:t>
-      </w:r>
-      <w:r>
-        <w:rPr>
-          <w:rFonts w:hint="eastAsia"/>
-        </w:rPr>
-        <w:t>更改余额</w:t>
-      </w:r>
-    </w:p>
-    <w:p>
-      <w:pPr>
-        <w:pStyle w:val="3"/>
-      </w:pPr>
-      <w:r>
-        <w:rPr>
-          <w:rFonts w:hint="eastAsia"/>
-        </w:rPr>
-        <w:t>（</w:t>
-      </w:r>
-      <w:r>
-        <w:rPr>
-          <w:rFonts w:hint="eastAsia"/>
-        </w:rPr>
-        <w:t>1</w:t>
-      </w:r>
-      <w:r>
-        <w:rPr>
-          <w:rFonts w:hint="eastAsia"/>
-        </w:rPr>
-        <w:t>）</w:t>
-      </w:r>
-      <w:r>
-        <w:rPr>
-          <w:rFonts w:hint="eastAsia"/>
-        </w:rPr>
-        <w:t xml:space="preserve"> </w:t>
-      </w:r>
-      <w:r>
-        <w:rPr>
-          <w:rFonts w:hint="eastAsia"/>
-        </w:rPr>
-        <w:t>处理说明</w:t>
-      </w:r>
-    </w:p>
-    <w:p>
-      <w:pPr>
-        <w:pStyle w:val="3"/>
-        <w:rPr>
-          <w:b w:val="0"/>
-          <w:szCs w:val="21"/>
-        </w:rPr>
-      </w:pPr>
-      <w:r>
-        <w:rPr>
-          <w:rFonts w:hint="eastAsia"/>
-          <w:b w:val="0"/>
-          <w:szCs w:val="21"/>
-        </w:rPr>
-        <w:t>收到账单（</w:t>
-      </w:r>
-      <w:r>
-        <w:rPr>
-          <w:rFonts w:hint="eastAsia"/>
-          <w:b w:val="0"/>
-          <w:szCs w:val="21"/>
-        </w:rPr>
-        <w:t>5</w:t>
-      </w:r>
-      <w:r>
-        <w:rPr>
-          <w:rFonts w:hint="eastAsia"/>
-          <w:b w:val="0"/>
-          <w:szCs w:val="21"/>
-        </w:rPr>
-        <w:t>）之后进行密码确认，若密码正确则</w:t>
-      </w:r>
-      <w:r>
-        <w:rPr>
-          <w:rFonts w:hint="eastAsia"/>
-          <w:b w:val="0"/>
-          <w:szCs w:val="21"/>
-        </w:rPr>
-        <w:t>读取账号信息然后</w:t>
-      </w:r>
-      <w:r>
-        <w:rPr>
-          <w:rFonts w:hint="eastAsia"/>
-          <w:b w:val="0"/>
-          <w:szCs w:val="21"/>
-        </w:rPr>
-        <w:t>更改余额然后生成正式的转账单</w:t>
-      </w:r>
-      <w:r>
-        <w:rPr>
-          <w:rFonts w:hint="eastAsia"/>
-          <w:b w:val="0"/>
-          <w:szCs w:val="21"/>
-        </w:rPr>
-        <w:t>，否则生成无效账单</w:t>
-      </w:r>
-      <w:r>
-        <w:rPr>
-          <w:rFonts w:hint="eastAsia"/>
-          <w:b w:val="0"/>
-          <w:szCs w:val="21"/>
-        </w:rPr>
-        <w:t>。</w:t>
-      </w:r>
-    </w:p>
-    <w:p>
-      <w:pPr>
-        <w:pStyle w:val="3"/>
-      </w:pPr>
-      <w:r>
-        <w:rPr>
-          <w:rFonts w:hint="eastAsia"/>
-        </w:rPr>
-        <w:t>（</w:t>
-      </w:r>
-      <w:r>
-        <w:rPr>
-          <w:rFonts w:hint="eastAsia"/>
-        </w:rPr>
-        <w:t>2</w:t>
-      </w:r>
-      <w:r>
-        <w:rPr>
-          <w:rFonts w:hint="eastAsia"/>
-        </w:rPr>
-        <w:t>）</w:t>
-      </w:r>
-      <w:r>
-        <w:rPr>
-          <w:rFonts w:hint="eastAsia"/>
-        </w:rPr>
-        <w:t xml:space="preserve"> </w:t>
-      </w:r>
-      <w:r>
-        <w:rPr>
-          <w:rFonts w:hint="eastAsia"/>
-        </w:rPr>
-        <w:t>接口说明</w:t>
-      </w:r>
     </w:p>
     <w:p>
       <w:pPr>
@@ -1729,10 +1742,10 @@
       </w:pPr>
       <w:r>
         <w:object w:dxaOrig="15390" w:dyaOrig="5475">
-          <v:shape id="_x0000_i1031" type="#_x0000_t75" style="width:199.5pt;height:204.75pt" o:ole="">
+          <v:shape id="_x0000_i1031" type="#_x0000_t75" style="width:199.15pt;height:204.5pt" o:ole="">
             <v:imagedata r:id="rId7" o:title="" croptop="21845f" cropbottom="18811f" cropleft="56870f"/>
           </v:shape>
-          <o:OLEObject Type="Embed" ProgID="Visio.Drawing.15" ShapeID="_x0000_i1031" DrawAspect="Content" ObjectID="_1493478069" r:id="rId17"/>
+          <o:OLEObject Type="Embed" ProgID="Visio.Drawing.15" ShapeID="_x0000_i1031" DrawAspect="Content" ObjectID="_1493585120" r:id="rId17"/>
         </w:object>
       </w:r>
     </w:p>
@@ -1760,10 +1773,10 @@
       </w:pPr>
       <w:r>
         <w:object w:dxaOrig="1331" w:dyaOrig="1785">
-          <v:shape id="_x0000_i1032" type="#_x0000_t75" style="width:113.25pt;height:151.5pt" o:ole="">
+          <v:shape id="_x0000_i1032" type="#_x0000_t75" style="width:113.35pt;height:151.65pt" o:ole="">
             <v:imagedata r:id="rId18" o:title=""/>
           </v:shape>
-          <o:OLEObject Type="Embed" ProgID="Visio.Drawing.11" ShapeID="_x0000_i1032" DrawAspect="Content" ObjectID="_1493478070" r:id="rId19"/>
+          <o:OLEObject Type="Embed" ProgID="Visio.Drawing.11" ShapeID="_x0000_i1032" DrawAspect="Content" ObjectID="_1493585121" r:id="rId19"/>
         </w:object>
       </w:r>
     </w:p>
@@ -1964,10 +1977,10 @@
       </w:pPr>
       <w:r>
         <w:object w:dxaOrig="7935" w:dyaOrig="6540">
-          <v:shape id="_x0000_i1033" type="#_x0000_t75" style="width:396.75pt;height:327pt" o:ole="">
+          <v:shape id="_x0000_i1033" type="#_x0000_t75" style="width:396.75pt;height:327.05pt" o:ole="">
             <v:imagedata r:id="rId20" o:title=""/>
           </v:shape>
-          <o:OLEObject Type="Embed" ProgID="Visio.Drawing.15" ShapeID="_x0000_i1033" DrawAspect="Content" ObjectID="_1493478071" r:id="rId21"/>
+          <o:OLEObject Type="Embed" ProgID="Visio.Drawing.15" ShapeID="_x0000_i1033" DrawAspect="Content" ObjectID="_1493585122" r:id="rId21"/>
         </w:object>
       </w:r>
     </w:p>

</xml_diff>